<commit_message>
docs: fix errors article
</commit_message>
<xml_diff>
--- a/_dalton/2024-06-11_artigo_Dalton.docx
+++ b/_dalton/2024-06-11_artigo_Dalton.docx
@@ -1,6 +1,6 @@
 
 <file path=word/document.xml><?xml version="1.0" encoding="utf-8"?>
-<w:document xmlns:wpc="http://schemas.microsoft.com/office/word/2010/wordprocessingCanvas" xmlns:cx="http://schemas.microsoft.com/office/drawing/2014/chartex" xmlns:cx1="http://schemas.microsoft.com/office/drawing/2015/9/8/chartex" xmlns:cx2="http://schemas.microsoft.com/office/drawing/2015/10/21/chartex" xmlns:cx3="http://schemas.microsoft.com/office/drawing/2016/5/9/chartex" xmlns:cx4="http://schemas.microsoft.com/office/drawing/2016/5/10/chartex" xmlns:cx5="http://schemas.microsoft.com/office/drawing/2016/5/11/chartex" xmlns:cx6="http://schemas.microsoft.com/office/drawing/2016/5/12/chartex" xmlns:cx7="http://schemas.microsoft.com/office/drawing/2016/5/13/chartex" xmlns:cx8="http://schemas.microsoft.com/office/drawing/2016/5/14/chartex" xmlns:mc="http://schemas.openxmlformats.org/markup-compatibility/2006" xmlns:aink="http://schemas.microsoft.com/office/drawing/2016/ink" xmlns:am3d="http://schemas.microsoft.com/office/drawing/2017/model3d" xmlns:o="urn:schemas-microsoft-com:office:office" xmlns:oel="http://schemas.microsoft.com/office/2019/extlst" xmlns:r="http://schemas.openxmlformats.org/officeDocument/2006/relationships" xmlns:m="http://schemas.openxmlformats.org/officeDocument/2006/math" xmlns:v="urn:schemas-microsoft-com:vml" xmlns:wp14="http://schemas.microsoft.com/office/word/2010/wordprocessingDrawing" xmlns:wp="http://schemas.openxmlformats.org/drawingml/2006/wordprocessingDrawing" xmlns:w10="urn:schemas-microsoft-com:office:word" xmlns:w="http://schemas.openxmlformats.org/wordprocessingml/2006/main" xmlns:w14="http://schemas.microsoft.com/office/word/2010/wordml" xmlns:w15="http://schemas.microsoft.com/office/word/2012/wordml" xmlns:w16cex="http://schemas.microsoft.com/office/word/2018/wordml/cex" xmlns:w16cid="http://schemas.microsoft.com/office/word/2016/wordml/cid" xmlns:w16="http://schemas.microsoft.com/office/word/2018/wordml" xmlns:w16sdtdh="http://schemas.microsoft.com/office/word/2020/wordml/sdtdatahash" xmlns:w16se="http://schemas.microsoft.com/office/word/2015/wordml/symex" xmlns:wpg="http://schemas.microsoft.com/office/word/2010/wordprocessingGroup" xmlns:wpi="http://schemas.microsoft.com/office/word/2010/wordprocessingInk" xmlns:wne="http://schemas.microsoft.com/office/word/2006/wordml" xmlns:wps="http://schemas.microsoft.com/office/word/2010/wordprocessingShape" mc:Ignorable="w14 w15 w16se w16cid w16 w16cex w16sdtdh wp14">
+<w:document xmlns:wpc="http://schemas.microsoft.com/office/word/2010/wordprocessingCanvas" xmlns:cx="http://schemas.microsoft.com/office/drawing/2014/chartex" xmlns:cx1="http://schemas.microsoft.com/office/drawing/2015/9/8/chartex" xmlns:cx2="http://schemas.microsoft.com/office/drawing/2015/10/21/chartex" xmlns:cx3="http://schemas.microsoft.com/office/drawing/2016/5/9/chartex" xmlns:cx4="http://schemas.microsoft.com/office/drawing/2016/5/10/chartex" xmlns:cx5="http://schemas.microsoft.com/office/drawing/2016/5/11/chartex" xmlns:cx6="http://schemas.microsoft.com/office/drawing/2016/5/12/chartex" xmlns:cx7="http://schemas.microsoft.com/office/drawing/2016/5/13/chartex" xmlns:cx8="http://schemas.microsoft.com/office/drawing/2016/5/14/chartex" xmlns:mc="http://schemas.openxmlformats.org/markup-compatibility/2006" xmlns:aink="http://schemas.microsoft.com/office/drawing/2016/ink" xmlns:am3d="http://schemas.microsoft.com/office/drawing/2017/model3d" xmlns:o="urn:schemas-microsoft-com:office:office" xmlns:oel="http://schemas.microsoft.com/office/2019/extlst" xmlns:r="http://schemas.openxmlformats.org/officeDocument/2006/relationships" xmlns:m="http://schemas.openxmlformats.org/officeDocument/2006/math" xmlns:v="urn:schemas-microsoft-com:vml" xmlns:wp14="http://schemas.microsoft.com/office/word/2010/wordprocessingDrawing" xmlns:wp="http://schemas.openxmlformats.org/drawingml/2006/wordprocessingDrawing" xmlns:w10="urn:schemas-microsoft-com:office:word" xmlns:w="http://schemas.openxmlformats.org/wordprocessingml/2006/main" xmlns:w14="http://schemas.microsoft.com/office/word/2010/wordml" xmlns:w15="http://schemas.microsoft.com/office/word/2012/wordml" xmlns:w16cex="http://schemas.microsoft.com/office/word/2018/wordml/cex" xmlns:w16cid="http://schemas.microsoft.com/office/word/2016/wordml/cid" xmlns:w16="http://schemas.microsoft.com/office/word/2018/wordml" xmlns:w16du="http://schemas.microsoft.com/office/word/2023/wordml/word16du" xmlns:w16sdtdh="http://schemas.microsoft.com/office/word/2020/wordml/sdtdatahash" xmlns:w16se="http://schemas.microsoft.com/office/word/2015/wordml/symex" xmlns:wpg="http://schemas.microsoft.com/office/word/2010/wordprocessingGroup" xmlns:wpi="http://schemas.microsoft.com/office/word/2010/wordprocessingInk" xmlns:wne="http://schemas.microsoft.com/office/word/2006/wordml" xmlns:wps="http://schemas.microsoft.com/office/word/2010/wordprocessingShape" mc:Ignorable="w14 w15 w16se w16cid w16 w16cex w16sdtdh w16du wp14">
   <w:body>
     <w:p>
       <w:pPr>
@@ -3329,8 +3329,13 @@
               <w:pStyle w:val="TF-TEXTO-QUADRO"/>
             </w:pPr>
             <w:r>
-              <w:t>Terceiro jogo: Unity e Vuforia</w:t>
-            </w:r>
+              <w:t xml:space="preserve">Terceiro jogo: Unity e </w:t>
+            </w:r>
+            <w:proofErr w:type="spellStart"/>
+            <w:r>
+              <w:t>Vuforia</w:t>
+            </w:r>
+            <w:proofErr w:type="spellEnd"/>
             <w:r>
               <w:t xml:space="preserve"> (</w:t>
             </w:r>
@@ -3445,6 +3450,7 @@
         <w:t xml:space="preserve">serão abordados a especificação, a qual apresentará </w:t>
       </w:r>
       <w:commentRangeStart w:id="62"/>
+      <w:commentRangeStart w:id="63"/>
       <w:r>
         <w:t>diagramas e lista de requisitos</w:t>
       </w:r>
@@ -3455,6 +3461,13 @@
         </w:rPr>
         <w:commentReference w:id="62"/>
       </w:r>
+      <w:commentRangeEnd w:id="63"/>
+      <w:r>
+        <w:rPr>
+          <w:rStyle w:val="Refdecomentrio"/>
+        </w:rPr>
+        <w:commentReference w:id="63"/>
+      </w:r>
       <w:r>
         <w:t>, e a implementação, que mostrará de forma aprofundada o desenvolvimento do projeto em questão.</w:t>
       </w:r>
@@ -3480,19 +3493,27 @@
       <w:r>
         <w:t xml:space="preserve">a subseção irá abordar sobre os </w:t>
       </w:r>
-      <w:commentRangeStart w:id="63"/>
+      <w:commentRangeStart w:id="64"/>
+      <w:commentRangeStart w:id="65"/>
       <w:r>
         <w:t>diagramas de classes, apresentando-os e ilustrando-os</w:t>
       </w:r>
       <w:r>
         <w:t>, e sobre os requisitos</w:t>
       </w:r>
-      <w:commentRangeEnd w:id="63"/>
+      <w:commentRangeEnd w:id="64"/>
       <w:r>
         <w:rPr>
           <w:rStyle w:val="Refdecomentrio"/>
         </w:rPr>
-        <w:commentReference w:id="63"/>
+        <w:commentReference w:id="64"/>
+      </w:r>
+      <w:commentRangeEnd w:id="65"/>
+      <w:r>
+        <w:rPr>
+          <w:rStyle w:val="Refdecomentrio"/>
+        </w:rPr>
+        <w:commentReference w:id="65"/>
       </w:r>
       <w:r>
         <w:t>, listando-os</w:t>
@@ -3500,17 +3521,17 @@
       <w:r>
         <w:t xml:space="preserve">. É importante frisar que nem todas as funcionalidades e atributos das classes foram ilustrados, visando uma visualização </w:t>
       </w:r>
-      <w:ins w:id="64" w:author="Dalton Solano dos Reis" w:date="2024-06-19T08:14:00Z">
+      <w:ins w:id="66" w:author="Dalton Solano dos Reis" w:date="2024-06-19T08:14:00Z">
         <w:r>
           <w:t xml:space="preserve">mais </w:t>
         </w:r>
       </w:ins>
-      <w:del w:id="65" w:author="Dalton Solano dos Reis" w:date="2024-06-19T08:14:00Z">
+      <w:del w:id="67" w:author="Dalton Solano dos Reis" w:date="2024-06-19T08:14:00Z">
         <w:r>
           <w:delText>menos poluída</w:delText>
         </w:r>
       </w:del>
-      <w:ins w:id="66" w:author="Dalton Solano dos Reis" w:date="2024-06-19T08:14:00Z">
+      <w:ins w:id="68" w:author="Dalton Solano dos Reis" w:date="2024-06-19T08:14:00Z">
         <w:r>
           <w:t>clara</w:t>
         </w:r>
@@ -3518,7 +3539,7 @@
       <w:r>
         <w:t xml:space="preserve"> do diagrama. Sendo assim, apenas as funções e atributos principais foram descritas (em caso de códigos </w:t>
       </w:r>
-      <w:ins w:id="67" w:author="Dalton Solano dos Reis" w:date="2024-06-19T08:15:00Z">
+      <w:ins w:id="69" w:author="Dalton Solano dos Reis" w:date="2024-06-19T08:15:00Z">
         <w:r>
           <w:t xml:space="preserve">fonte </w:t>
         </w:r>
@@ -3635,7 +3656,7 @@
       <w:pPr>
         <w:pStyle w:val="TF-LEGENDA"/>
       </w:pPr>
-      <w:bookmarkStart w:id="68" w:name="_Ref168663024"/>
+      <w:bookmarkStart w:id="70" w:name="_Ref168663024"/>
       <w:r>
         <w:t xml:space="preserve">Figura </w:t>
       </w:r>
@@ -3657,7 +3678,7 @@
       <w:r>
         <w:fldChar w:fldCharType="end"/>
       </w:r>
-      <w:bookmarkEnd w:id="68"/>
+      <w:bookmarkEnd w:id="70"/>
       <w:r>
         <w:t xml:space="preserve"> - Diagrama de classe Exercício e Resposta</w:t>
       </w:r>
@@ -3805,16 +3826,24 @@
       <w:r>
         <w:t xml:space="preserve">, que verifica se a peça que foi encaixada é "a da vez". Para facilitar esse processo de verificar a peça, </w:t>
       </w:r>
-      <w:commentRangeStart w:id="69"/>
+      <w:commentRangeStart w:id="71"/>
+      <w:commentRangeStart w:id="72"/>
       <w:r>
         <w:t xml:space="preserve">coloquei </w:t>
       </w:r>
-      <w:commentRangeEnd w:id="69"/>
+      <w:commentRangeEnd w:id="71"/>
       <w:r>
         <w:rPr>
           <w:rStyle w:val="Refdecomentrio"/>
         </w:rPr>
-        <w:commentReference w:id="69"/>
+        <w:commentReference w:id="71"/>
+      </w:r>
+      <w:commentRangeEnd w:id="72"/>
+      <w:r>
+        <w:rPr>
+          <w:rStyle w:val="Refdecomentrio"/>
+        </w:rPr>
+        <w:commentReference w:id="72"/>
       </w:r>
       <w:proofErr w:type="spellStart"/>
       <w:r>
@@ -3853,17 +3882,17 @@
       <w:r>
         <w:t xml:space="preserve"> </w:t>
       </w:r>
-      <w:del w:id="70" w:author="Dalton Solano dos Reis" w:date="2024-06-19T08:44:00Z">
+      <w:del w:id="73" w:author="Dalton Solano dos Reis" w:date="2024-06-19T08:44:00Z">
         <w:r>
           <w:delText>fica com um código mais limpo</w:delText>
         </w:r>
       </w:del>
-      <w:ins w:id="71" w:author="Dalton Solano dos Reis" w:date="2024-06-19T08:44:00Z">
+      <w:ins w:id="74" w:author="Dalton Solano dos Reis" w:date="2024-06-19T08:44:00Z">
         <w:r>
           <w:t>ficou com um c</w:t>
         </w:r>
       </w:ins>
-      <w:ins w:id="72" w:author="Dalton Solano dos Reis" w:date="2024-06-19T08:45:00Z">
+      <w:ins w:id="75" w:author="Dalton Solano dos Reis" w:date="2024-06-19T08:45:00Z">
         <w:r>
           <w:t>ódigo mais legível</w:t>
         </w:r>
@@ -3876,7 +3905,7 @@
       <w:pPr>
         <w:pStyle w:val="TF-LEGENDA"/>
       </w:pPr>
-      <w:bookmarkStart w:id="73" w:name="_Ref168663035"/>
+      <w:bookmarkStart w:id="76" w:name="_Ref168663035"/>
       <w:r>
         <w:t xml:space="preserve">Figura </w:t>
       </w:r>
@@ -3898,7 +3927,7 @@
       <w:r>
         <w:fldChar w:fldCharType="end"/>
       </w:r>
-      <w:bookmarkEnd w:id="73"/>
+      <w:bookmarkEnd w:id="76"/>
       <w:r>
         <w:t xml:space="preserve"> - Diagrama de classes do Novo Tutorial</w:t>
       </w:r>
@@ -3962,29 +3991,29 @@
           </wp:inline>
         </w:drawing>
       </w:r>
-      <w:commentRangeStart w:id="74"/>
-      <w:commentRangeStart w:id="75"/>
-      <w:commentRangeStart w:id="76"/>
-      <w:commentRangeEnd w:id="74"/>
+      <w:commentRangeStart w:id="77"/>
+      <w:commentRangeStart w:id="78"/>
+      <w:commentRangeStart w:id="79"/>
+      <w:commentRangeEnd w:id="77"/>
       <w:r>
         <w:rPr>
           <w:rStyle w:val="Refdecomentrio"/>
         </w:rPr>
-        <w:commentReference w:id="74"/>
-      </w:r>
-      <w:commentRangeEnd w:id="75"/>
+        <w:commentReference w:id="77"/>
+      </w:r>
+      <w:commentRangeEnd w:id="78"/>
       <w:r>
         <w:rPr>
           <w:rStyle w:val="Refdecomentrio"/>
         </w:rPr>
-        <w:commentReference w:id="75"/>
-      </w:r>
-      <w:commentRangeEnd w:id="76"/>
+        <w:commentReference w:id="78"/>
+      </w:r>
+      <w:commentRangeEnd w:id="79"/>
       <w:r>
         <w:rPr>
           <w:rStyle w:val="Refdecomentrio"/>
         </w:rPr>
-        <w:commentReference w:id="76"/>
+        <w:commentReference w:id="79"/>
       </w:r>
     </w:p>
     <w:p>
@@ -4029,7 +4058,7 @@
       <w:r>
         <w:rPr>
           <w:rStyle w:val="TF-COURIER9"/>
-          <w:rPrChange w:id="77" w:author="Dalton Solano dos Reis" w:date="2024-06-19T08:46:00Z">
+          <w:rPrChange w:id="80" w:author="Dalton Solano dos Reis" w:date="2024-06-19T08:46:00Z">
             <w:rPr/>
           </w:rPrChange>
         </w:rPr>
@@ -4098,7 +4127,7 @@
       <w:pPr>
         <w:pStyle w:val="TF-LEGENDA"/>
       </w:pPr>
-      <w:bookmarkStart w:id="78" w:name="_Ref168663046"/>
+      <w:bookmarkStart w:id="81" w:name="_Ref168663046"/>
       <w:r>
         <w:lastRenderedPageBreak/>
         <w:t xml:space="preserve">Figura </w:t>
@@ -4121,7 +4150,7 @@
       <w:r>
         <w:fldChar w:fldCharType="end"/>
       </w:r>
-      <w:bookmarkEnd w:id="78"/>
+      <w:bookmarkEnd w:id="81"/>
       <w:r>
         <w:t xml:space="preserve"> - Diagrama de classes Arquivo</w:t>
       </w:r>
@@ -4243,7 +4272,7 @@
       <w:r>
         <w:t xml:space="preserve">, responsável por mudar a cor do fundo da tela na parte das abas. Por ser uma classe bem simples, apenas apresenta as variáveis que contém as cores de fundo e a função para realizar tal tarefa. Como será explicado </w:t>
       </w:r>
-      <w:del w:id="79" w:author="Dalton Solano dos Reis" w:date="2024-06-19T08:47:00Z">
+      <w:del w:id="82" w:author="Dalton Solano dos Reis" w:date="2024-06-19T08:47:00Z">
         <w:r>
           <w:delText xml:space="preserve">de forma aprofundada </w:delText>
         </w:r>
@@ -4259,7 +4288,7 @@
       <w:pPr>
         <w:pStyle w:val="TF-LEGENDA"/>
       </w:pPr>
-      <w:bookmarkStart w:id="80" w:name="_Ref168663057"/>
+      <w:bookmarkStart w:id="83" w:name="_Ref168663057"/>
       <w:r>
         <w:t xml:space="preserve">Figura </w:t>
       </w:r>
@@ -4281,7 +4310,7 @@
       <w:r>
         <w:fldChar w:fldCharType="end"/>
       </w:r>
-      <w:bookmarkEnd w:id="80"/>
+      <w:bookmarkEnd w:id="83"/>
       <w:r>
         <w:t xml:space="preserve"> - Diagrama de classes da Troca de Tema</w:t>
       </w:r>
@@ -4365,11 +4394,11 @@
       <w:pPr>
         <w:pStyle w:val="Ttulo3"/>
       </w:pPr>
-      <w:bookmarkStart w:id="81" w:name="_Ref152947628"/>
+      <w:bookmarkStart w:id="84" w:name="_Ref152947628"/>
       <w:r>
         <w:t>REQUISITOS PRINCIPAIS DO PROBLEMA A SER TRABALHADO</w:t>
       </w:r>
-      <w:bookmarkEnd w:id="81"/>
+      <w:bookmarkEnd w:id="84"/>
     </w:p>
     <w:p>
       <w:pPr>
@@ -4378,24 +4407,24 @@
       <w:r>
         <w:t xml:space="preserve">Os </w:t>
       </w:r>
-      <w:commentRangeStart w:id="82"/>
-      <w:commentRangeStart w:id="83"/>
+      <w:commentRangeStart w:id="85"/>
+      <w:commentRangeStart w:id="86"/>
       <w:r>
         <w:t xml:space="preserve">requisitos </w:t>
       </w:r>
-      <w:commentRangeEnd w:id="82"/>
+      <w:commentRangeEnd w:id="85"/>
       <w:r>
         <w:rPr>
           <w:rStyle w:val="Refdecomentrio"/>
         </w:rPr>
-        <w:commentReference w:id="82"/>
-      </w:r>
-      <w:commentRangeEnd w:id="83"/>
+        <w:commentReference w:id="85"/>
+      </w:r>
+      <w:commentRangeEnd w:id="86"/>
       <w:r>
         <w:rPr>
           <w:rStyle w:val="Refdecomentrio"/>
         </w:rPr>
-        <w:commentReference w:id="83"/>
+        <w:commentReference w:id="86"/>
       </w:r>
       <w:r>
         <w:t>do projeto definem que o ambiente gráfico deve:</w:t>
@@ -4426,11 +4455,11 @@
         </w:numPr>
         <w:spacing w:before="0" w:after="120"/>
       </w:pPr>
-      <w:bookmarkStart w:id="84" w:name="reqB"/>
+      <w:bookmarkStart w:id="87" w:name="reqB"/>
       <w:r>
         <w:t>permitir que o usuário possa arrastar os blocos e editar suas informações conforme for desejado (RF)</w:t>
       </w:r>
-      <w:bookmarkEnd w:id="84"/>
+      <w:bookmarkEnd w:id="87"/>
       <w:r>
         <w:t>;</w:t>
       </w:r>
@@ -4460,19 +4489,19 @@
           <w:highlight w:val="red"/>
         </w:rPr>
       </w:pPr>
-      <w:commentRangeStart w:id="85"/>
+      <w:commentRangeStart w:id="88"/>
       <w:r>
         <w:rPr>
           <w:highlight w:val="red"/>
         </w:rPr>
         <w:t xml:space="preserve">permitir que o </w:t>
       </w:r>
-      <w:commentRangeEnd w:id="85"/>
+      <w:commentRangeEnd w:id="88"/>
       <w:r>
         <w:rPr>
           <w:rStyle w:val="Refdecomentrio"/>
         </w:rPr>
-        <w:commentReference w:id="85"/>
+        <w:commentReference w:id="88"/>
       </w:r>
       <w:r>
         <w:rPr>
@@ -4534,19 +4563,19 @@
           <w:highlight w:val="magenta"/>
         </w:rPr>
       </w:pPr>
-      <w:commentRangeStart w:id="86"/>
+      <w:commentRangeStart w:id="89"/>
       <w:r>
         <w:rPr>
           <w:highlight w:val="magenta"/>
         </w:rPr>
         <w:t>permitir que o usuár</w:t>
       </w:r>
-      <w:commentRangeEnd w:id="86"/>
+      <w:commentRangeEnd w:id="89"/>
       <w:r>
         <w:rPr>
           <w:rStyle w:val="Refdecomentrio"/>
         </w:rPr>
-        <w:commentReference w:id="86"/>
+        <w:commentReference w:id="89"/>
       </w:r>
       <w:r>
         <w:rPr>
@@ -4567,30 +4596,30 @@
       <w:r>
         <w:t xml:space="preserve">permitir que o usuário possa realizar </w:t>
       </w:r>
-      <w:commentRangeStart w:id="87"/>
+      <w:commentRangeStart w:id="90"/>
       <w:r>
         <w:t xml:space="preserve">atividades </w:t>
       </w:r>
-      <w:commentRangeEnd w:id="87"/>
+      <w:commentRangeEnd w:id="90"/>
       <w:r>
         <w:rPr>
           <w:rStyle w:val="Refdecomentrio"/>
         </w:rPr>
-        <w:commentReference w:id="87"/>
+        <w:commentReference w:id="90"/>
       </w:r>
       <w:r>
         <w:t xml:space="preserve">pré-definidas, a fim de treinar seus conhecimentos </w:t>
       </w:r>
-      <w:commentRangeStart w:id="88"/>
+      <w:commentRangeStart w:id="91"/>
       <w:r>
         <w:t>adquiridos</w:t>
       </w:r>
-      <w:commentRangeEnd w:id="88"/>
+      <w:commentRangeEnd w:id="91"/>
       <w:r>
         <w:rPr>
           <w:rStyle w:val="Refdecomentrio"/>
         </w:rPr>
-        <w:commentReference w:id="88"/>
+        <w:commentReference w:id="91"/>
       </w:r>
       <w:r>
         <w:t xml:space="preserve"> (RF);</w:t>
@@ -4608,16 +4637,16 @@
       <w:r>
         <w:t xml:space="preserve">permitir que o usuário saiba se acertou a atividade de treinamento ou não e </w:t>
       </w:r>
-      <w:commentRangeStart w:id="89"/>
+      <w:commentRangeStart w:id="92"/>
       <w:r>
         <w:t>que tenha uma explicação do porquê do erro</w:t>
       </w:r>
-      <w:commentRangeEnd w:id="89"/>
+      <w:commentRangeEnd w:id="92"/>
       <w:r>
         <w:rPr>
           <w:rStyle w:val="Refdecomentrio"/>
         </w:rPr>
-        <w:commentReference w:id="89"/>
+        <w:commentReference w:id="92"/>
       </w:r>
       <w:r>
         <w:t xml:space="preserve"> (RF);</w:t>
@@ -4793,12 +4822,12 @@
       <w:r>
         <w:t xml:space="preserve">. Para auxiliar na implementação, foram usados diagramas, desenvolvidos no software </w:t>
       </w:r>
-      <w:del w:id="90" w:author="Dalton Solano dos Reis" w:date="2024-06-19T08:56:00Z">
+      <w:del w:id="93" w:author="Dalton Solano dos Reis" w:date="2024-06-19T08:56:00Z">
         <w:r>
           <w:delText>draw</w:delText>
         </w:r>
       </w:del>
-      <w:ins w:id="91" w:author="Dalton Solano dos Reis" w:date="2024-06-19T08:56:00Z">
+      <w:ins w:id="94" w:author="Dalton Solano dos Reis" w:date="2024-06-19T08:56:00Z">
         <w:r>
           <w:t>Draw</w:t>
         </w:r>
@@ -4891,18 +4920,19 @@
       <w:r>
         <w:t xml:space="preserve"> game tutorial?”, da Karolina </w:t>
       </w:r>
-      <w:commentRangeStart w:id="92"/>
-      <w:commentRangeStart w:id="93"/>
+      <w:bookmarkStart w:id="95" w:name="_Hlk169688050"/>
+      <w:commentRangeStart w:id="96"/>
+      <w:commentRangeStart w:id="97"/>
       <w:proofErr w:type="spellStart"/>
       <w:r>
         <w:t>Cie</w:t>
       </w:r>
-      <w:ins w:id="94" w:author="Dalton Solano dos Reis" w:date="2024-06-19T09:01:00Z">
+      <w:ins w:id="98" w:author="Dalton Solano dos Reis" w:date="2024-06-19T09:01:00Z">
         <w:r>
           <w:t>ś</w:t>
         </w:r>
       </w:ins>
-      <w:del w:id="95" w:author="Dalton Solano dos Reis" w:date="2024-06-19T09:01:00Z">
+      <w:del w:id="99" w:author="Dalton Solano dos Reis" w:date="2024-06-19T09:01:00Z">
         <w:r>
           <w:delText>s</w:delText>
         </w:r>
@@ -4910,30 +4940,31 @@
       <w:r>
         <w:t>lak</w:t>
       </w:r>
+      <w:bookmarkEnd w:id="95"/>
       <w:proofErr w:type="spellEnd"/>
       <w:r>
         <w:t xml:space="preserve"> </w:t>
       </w:r>
-      <w:commentRangeEnd w:id="92"/>
+      <w:commentRangeEnd w:id="96"/>
       <w:r>
         <w:rPr>
           <w:rStyle w:val="Refdecomentrio"/>
         </w:rPr>
-        <w:commentReference w:id="92"/>
-      </w:r>
-      <w:commentRangeEnd w:id="93"/>
+        <w:commentReference w:id="96"/>
+      </w:r>
+      <w:commentRangeEnd w:id="97"/>
       <w:r>
         <w:rPr>
           <w:rStyle w:val="Refdecomentrio"/>
         </w:rPr>
-        <w:commentReference w:id="93"/>
-      </w:r>
-      <w:commentRangeStart w:id="96"/>
+        <w:commentReference w:id="97"/>
+      </w:r>
+      <w:commentRangeStart w:id="100"/>
       <w:r>
         <w:t xml:space="preserve">no site </w:t>
       </w:r>
-      <w:commentRangeStart w:id="97"/>
-      <w:commentRangeStart w:id="98"/>
+      <w:commentRangeStart w:id="101"/>
+      <w:commentRangeStart w:id="102"/>
       <w:proofErr w:type="spellStart"/>
       <w:r>
         <w:t>try_evidence</w:t>
@@ -4942,62 +4973,62 @@
       <w:r>
         <w:t xml:space="preserve">. </w:t>
       </w:r>
-      <w:commentRangeEnd w:id="97"/>
+      <w:commentRangeEnd w:id="101"/>
       <w:r>
         <w:rPr>
           <w:rStyle w:val="Refdecomentrio"/>
         </w:rPr>
-        <w:commentReference w:id="97"/>
-      </w:r>
-      <w:commentRangeEnd w:id="98"/>
+        <w:commentReference w:id="101"/>
+      </w:r>
+      <w:commentRangeEnd w:id="102"/>
       <w:r>
         <w:rPr>
           <w:rStyle w:val="Refdecomentrio"/>
         </w:rPr>
-        <w:commentReference w:id="98"/>
-      </w:r>
-      <w:commentRangeEnd w:id="96"/>
+        <w:commentReference w:id="102"/>
+      </w:r>
+      <w:commentRangeEnd w:id="100"/>
       <w:r>
         <w:rPr>
           <w:rStyle w:val="Refdecomentrio"/>
         </w:rPr>
-        <w:commentReference w:id="96"/>
+        <w:commentReference w:id="100"/>
       </w:r>
       <w:r>
         <w:t xml:space="preserve">Nele, </w:t>
       </w:r>
-      <w:commentRangeStart w:id="99"/>
+      <w:commentRangeStart w:id="103"/>
       <w:r>
         <w:t xml:space="preserve">ela </w:t>
       </w:r>
-      <w:commentRangeEnd w:id="99"/>
+      <w:commentRangeEnd w:id="103"/>
       <w:r>
         <w:rPr>
           <w:rStyle w:val="Refdecomentrio"/>
         </w:rPr>
-        <w:commentReference w:id="99"/>
+        <w:commentReference w:id="103"/>
       </w:r>
       <w:r>
         <w:t xml:space="preserve">aborda 8 regras para serem seguidas na hora de criar um tutorial para jogos, </w:t>
       </w:r>
-      <w:commentRangeStart w:id="100"/>
-      <w:commentRangeStart w:id="101"/>
+      <w:commentRangeStart w:id="104"/>
+      <w:commentRangeStart w:id="105"/>
       <w:r>
         <w:t xml:space="preserve">tais como </w:t>
       </w:r>
-      <w:commentRangeEnd w:id="100"/>
+      <w:commentRangeEnd w:id="104"/>
       <w:r>
         <w:rPr>
           <w:rStyle w:val="Refdecomentrio"/>
         </w:rPr>
-        <w:commentReference w:id="100"/>
-      </w:r>
-      <w:commentRangeEnd w:id="101"/>
+        <w:commentReference w:id="104"/>
+      </w:r>
+      <w:commentRangeEnd w:id="105"/>
       <w:r>
         <w:rPr>
           <w:rStyle w:val="Refdecomentrio"/>
         </w:rPr>
-        <w:commentReference w:id="101"/>
+        <w:commentReference w:id="105"/>
       </w:r>
       <w:r>
         <w:t xml:space="preserve">“não fazer um tutorial com menos de 5 etapas nem com mais de 9 etapas” e “não se alongar nos textos”. A partir disso, o tutorial do GRADE ficou com 9 telas: 8 </w:t>
@@ -5134,7 +5165,7 @@
       <w:pPr>
         <w:pStyle w:val="TF-LEGENDA"/>
       </w:pPr>
-      <w:bookmarkStart w:id="102" w:name="_Ref166872100"/>
+      <w:bookmarkStart w:id="106" w:name="_Ref166872100"/>
       <w:r>
         <w:t xml:space="preserve">Figura </w:t>
       </w:r>
@@ -5156,7 +5187,7 @@
       <w:r>
         <w:fldChar w:fldCharType="end"/>
       </w:r>
-      <w:bookmarkEnd w:id="102"/>
+      <w:bookmarkEnd w:id="106"/>
       <w:r>
         <w:t xml:space="preserve"> - Tela com tutorial em execução</w:t>
       </w:r>
@@ -5261,19 +5292,19 @@
       <w:pPr>
         <w:pStyle w:val="TF-LEGENDA"/>
       </w:pPr>
-      <w:bookmarkStart w:id="103" w:name="_Ref166873399"/>
-      <w:bookmarkStart w:id="104" w:name="_Ref166873395"/>
-      <w:commentRangeStart w:id="105"/>
+      <w:bookmarkStart w:id="107" w:name="_Ref166873399"/>
+      <w:bookmarkStart w:id="108" w:name="_Ref166873395"/>
+      <w:commentRangeStart w:id="109"/>
       <w:r>
         <w:lastRenderedPageBreak/>
         <w:t xml:space="preserve">Quadro </w:t>
       </w:r>
-      <w:commentRangeEnd w:id="105"/>
+      <w:commentRangeEnd w:id="109"/>
       <w:r>
         <w:rPr>
           <w:rStyle w:val="Refdecomentrio"/>
         </w:rPr>
-        <w:commentReference w:id="105"/>
+        <w:commentReference w:id="109"/>
       </w:r>
       <w:r>
         <w:fldChar w:fldCharType="begin"/>
@@ -5293,7 +5324,7 @@
       <w:r>
         <w:fldChar w:fldCharType="end"/>
       </w:r>
-      <w:bookmarkEnd w:id="103"/>
+      <w:bookmarkEnd w:id="107"/>
       <w:r>
         <w:t xml:space="preserve"> - Função principal da classe </w:t>
       </w:r>
@@ -5301,7 +5332,7 @@
       <w:r>
         <w:t>TutorialNovo</w:t>
       </w:r>
-      <w:bookmarkEnd w:id="104"/>
+      <w:bookmarkEnd w:id="108"/>
       <w:proofErr w:type="spellEnd"/>
     </w:p>
     <w:tbl>
@@ -6074,16 +6105,24 @@
       <w:r>
         <w:t xml:space="preserve">passou por problemas foi a troca de tema. A ideia inicial era fazer com que tanto o fundo da tela quanto as letras mudassem de cor. </w:t>
       </w:r>
-      <w:commentRangeStart w:id="106"/>
+      <w:commentRangeStart w:id="110"/>
+      <w:commentRangeStart w:id="111"/>
       <w:r>
         <w:t>Infelizmente, com as novas atualizações da Unity na parte de componentes, não foi possível mudar a cor das letras como se imaginava</w:t>
       </w:r>
-      <w:commentRangeEnd w:id="106"/>
+      <w:commentRangeEnd w:id="110"/>
       <w:r>
         <w:rPr>
           <w:rStyle w:val="Refdecomentrio"/>
         </w:rPr>
-        <w:commentReference w:id="106"/>
+        <w:commentReference w:id="110"/>
+      </w:r>
+      <w:commentRangeEnd w:id="111"/>
+      <w:r>
+        <w:rPr>
+          <w:rStyle w:val="Refdecomentrio"/>
+        </w:rPr>
+        <w:commentReference w:id="111"/>
       </w:r>
       <w:r>
         <w:t>. Sendo assim, a funcionalidade troca apenas a cor de fundo, mas ainda é possível ler o texto mesmo ele estando em preto (</w:t>
@@ -6129,7 +6168,7 @@
       <w:pPr>
         <w:pStyle w:val="TF-LEGENDA"/>
       </w:pPr>
-      <w:bookmarkStart w:id="107" w:name="_Ref166874329"/>
+      <w:bookmarkStart w:id="112" w:name="_Ref166874329"/>
       <w:r>
         <w:t xml:space="preserve">Figura </w:t>
       </w:r>
@@ -6151,7 +6190,7 @@
       <w:r>
         <w:fldChar w:fldCharType="end"/>
       </w:r>
-      <w:bookmarkEnd w:id="107"/>
+      <w:bookmarkEnd w:id="112"/>
       <w:r>
         <w:t xml:space="preserve"> - GRADE no modo noturno</w:t>
       </w:r>
@@ -6221,12 +6260,12 @@
       <w:r>
         <w:t xml:space="preserve">A funcionalidade de exercícios </w:t>
       </w:r>
-      <w:del w:id="108" w:author="Dalton Solano dos Reis" w:date="2024-06-19T09:06:00Z">
+      <w:del w:id="113" w:author="Dalton Solano dos Reis" w:date="2024-06-19T09:06:00Z">
         <w:r>
           <w:delText xml:space="preserve">fluiu </w:delText>
         </w:r>
       </w:del>
-      <w:ins w:id="109" w:author="Dalton Solano dos Reis" w:date="2024-06-19T09:06:00Z">
+      <w:ins w:id="114" w:author="Dalton Solano dos Reis" w:date="2024-06-19T09:06:00Z">
         <w:r>
           <w:t xml:space="preserve">foi desenvolvida </w:t>
         </w:r>
@@ -6246,21 +6285,29 @@
       <w:r>
         <w:t xml:space="preserve">para ter um retorno de quantos porcento acertou e, caso tenha errado algo, seria devolvida uma </w:t>
       </w:r>
-      <w:commentRangeStart w:id="110"/>
+      <w:commentRangeStart w:id="115"/>
+      <w:commentRangeStart w:id="116"/>
       <w:r>
         <w:t>mensagem avisando onde o usuário deveria rever o que foi feito para acertar</w:t>
       </w:r>
-      <w:commentRangeEnd w:id="110"/>
+      <w:commentRangeEnd w:id="115"/>
       <w:r>
         <w:rPr>
           <w:rStyle w:val="Refdecomentrio"/>
         </w:rPr>
-        <w:commentReference w:id="110"/>
+        <w:commentReference w:id="115"/>
+      </w:r>
+      <w:commentRangeEnd w:id="116"/>
+      <w:r>
+        <w:rPr>
+          <w:rStyle w:val="Refdecomentrio"/>
+        </w:rPr>
+        <w:commentReference w:id="116"/>
       </w:r>
       <w:r>
         <w:t xml:space="preserve">. Para criar esses três exercícios, foi utilizado como base uma lista do </w:t>
       </w:r>
-      <w:del w:id="111" w:author="Dalton Solano dos Reis" w:date="2024-06-19T09:07:00Z">
+      <w:del w:id="117" w:author="Dalton Solano dos Reis" w:date="2024-06-19T09:07:00Z">
         <w:r>
           <w:delText xml:space="preserve">próprio </w:delText>
         </w:r>
@@ -6268,7 +6315,7 @@
       <w:r>
         <w:t xml:space="preserve">professor </w:t>
       </w:r>
-      <w:del w:id="112" w:author="Dalton Solano dos Reis" w:date="2024-06-19T09:07:00Z">
+      <w:del w:id="118" w:author="Dalton Solano dos Reis" w:date="2024-06-19T09:07:00Z">
         <w:r>
           <w:delText>orientador Dalton Solano dos Reis</w:delText>
         </w:r>
@@ -6285,7 +6332,7 @@
           <w:delText>)</w:delText>
         </w:r>
       </w:del>
-      <w:ins w:id="113" w:author="Dalton Solano dos Reis" w:date="2024-06-19T09:07:00Z">
+      <w:ins w:id="119" w:author="Dalton Solano dos Reis" w:date="2024-06-19T09:07:00Z">
         <w:r>
           <w:t>da disciplina de Computação Gráfica</w:t>
         </w:r>
@@ -6293,16 +6340,24 @@
       <w:r>
         <w:t xml:space="preserve">. Além disso, para contribuir com o aprendizado em aula, foram disponibilizados </w:t>
       </w:r>
-      <w:commentRangeStart w:id="114"/>
+      <w:commentRangeStart w:id="120"/>
+      <w:commentRangeStart w:id="121"/>
       <w:r>
         <w:t>os gabaritos em formato JSON</w:t>
       </w:r>
-      <w:commentRangeEnd w:id="114"/>
+      <w:commentRangeEnd w:id="120"/>
       <w:r>
         <w:rPr>
           <w:rStyle w:val="Refdecomentrio"/>
         </w:rPr>
-        <w:commentReference w:id="114"/>
+        <w:commentReference w:id="120"/>
+      </w:r>
+      <w:commentRangeEnd w:id="121"/>
+      <w:r>
+        <w:rPr>
+          <w:rStyle w:val="Refdecomentrio"/>
+        </w:rPr>
+        <w:commentReference w:id="121"/>
       </w:r>
       <w:r>
         <w:t>, tanto para correção por parte do professor quanto para revisão do exercício por parte dos alunos, podendo importar a cena</w:t>
@@ -6364,30 +6419,30 @@
       <w:r>
         <w:t xml:space="preserve">informa que é preciso verificar a </w:t>
       </w:r>
-      <w:commentRangeStart w:id="115"/>
+      <w:commentRangeStart w:id="122"/>
       <w:r>
         <w:t xml:space="preserve">ordem dos </w:t>
       </w:r>
-      <w:commentRangeStart w:id="116"/>
+      <w:commentRangeStart w:id="123"/>
       <w:r>
         <w:t xml:space="preserve">objetos </w:t>
       </w:r>
-      <w:commentRangeEnd w:id="115"/>
+      <w:commentRangeEnd w:id="122"/>
       <w:r>
         <w:rPr>
           <w:rStyle w:val="Refdecomentrio"/>
         </w:rPr>
-        <w:commentReference w:id="115"/>
+        <w:commentReference w:id="122"/>
       </w:r>
       <w:r>
         <w:t xml:space="preserve">em </w:t>
       </w:r>
-      <w:commentRangeEnd w:id="116"/>
+      <w:commentRangeEnd w:id="123"/>
       <w:r>
         <w:rPr>
           <w:rStyle w:val="Refdecomentrio"/>
         </w:rPr>
-        <w:commentReference w:id="116"/>
+        <w:commentReference w:id="123"/>
       </w:r>
       <w:r>
         <w:t>cena</w:t>
@@ -6400,7 +6455,7 @@
       <w:pPr>
         <w:pStyle w:val="TF-LEGENDA"/>
       </w:pPr>
-      <w:bookmarkStart w:id="117" w:name="_Ref167623275"/>
+      <w:bookmarkStart w:id="124" w:name="_Ref167623275"/>
       <w:r>
         <w:lastRenderedPageBreak/>
         <w:t xml:space="preserve">Figura </w:t>
@@ -6423,7 +6478,7 @@
       <w:r>
         <w:fldChar w:fldCharType="end"/>
       </w:r>
-      <w:bookmarkEnd w:id="117"/>
+      <w:bookmarkEnd w:id="124"/>
       <w:r>
         <w:t xml:space="preserve"> - Exercício 2 com ressalvas</w:t>
       </w:r>
@@ -6604,7 +6659,7 @@
       <w:r>
         <w:t xml:space="preserve"> não foram construídas, </w:t>
       </w:r>
-      <w:commentRangeStart w:id="118"/>
+      <w:commentRangeStart w:id="125"/>
       <w:r>
         <w:t xml:space="preserve">em razão do fato de que estava muito difícil de compreender o código </w:t>
       </w:r>
@@ -6615,13 +6670,13 @@
       <w:r>
         <w:t>Buttenberg</w:t>
       </w:r>
-      <w:commentRangeEnd w:id="118"/>
+      <w:commentRangeEnd w:id="125"/>
       <w:proofErr w:type="spellEnd"/>
       <w:r>
         <w:rPr>
           <w:rStyle w:val="Refdecomentrio"/>
         </w:rPr>
-        <w:commentReference w:id="118"/>
+        <w:commentReference w:id="125"/>
       </w:r>
       <w:r>
         <w:t>. Frente a isso, foram trazidas novas funcionalidades ao projeto não previstas anteriormente para compensar.</w:t>
@@ -6634,16 +6689,16 @@
       <w:r>
         <w:t xml:space="preserve">A </w:t>
       </w:r>
-      <w:commentRangeStart w:id="119"/>
+      <w:commentRangeStart w:id="126"/>
       <w:r>
         <w:t xml:space="preserve">primeira </w:t>
       </w:r>
-      <w:commentRangeEnd w:id="119"/>
+      <w:commentRangeEnd w:id="126"/>
       <w:r>
         <w:rPr>
           <w:rStyle w:val="Refdecomentrio"/>
         </w:rPr>
-        <w:commentReference w:id="119"/>
+        <w:commentReference w:id="126"/>
       </w:r>
       <w:r>
         <w:t xml:space="preserve">funcionalidade </w:t>
@@ -6751,7 +6806,7 @@
       <w:pPr>
         <w:pStyle w:val="TF-LEGENDA"/>
       </w:pPr>
-      <w:bookmarkStart w:id="120" w:name="_Ref166875691"/>
+      <w:bookmarkStart w:id="127" w:name="_Ref166875691"/>
       <w:r>
         <w:lastRenderedPageBreak/>
         <w:t xml:space="preserve">Quadro </w:t>
@@ -6774,7 +6829,7 @@
       <w:r>
         <w:fldChar w:fldCharType="end"/>
       </w:r>
-      <w:bookmarkEnd w:id="120"/>
+      <w:bookmarkEnd w:id="127"/>
       <w:r>
         <w:t xml:space="preserve"> - Exemplo de cena exportada em JSON</w:t>
       </w:r>
@@ -7804,16 +7859,16 @@
       <w:r>
         <w:t xml:space="preserve">. </w:t>
       </w:r>
-      <w:commentRangeStart w:id="121"/>
+      <w:commentRangeStart w:id="128"/>
       <w:r>
         <w:t>Para que a cena fique conforme o desejado, o usuário deve clicar em cada peça, para “ativar” as propriedades. Isso ocorre em razão do fato de, anteriormente, não existir a função de importar e de herdar propriedades. Então a única forma de mudar uma propriedade seria com o painel dela em aberto.</w:t>
       </w:r>
-      <w:commentRangeEnd w:id="121"/>
+      <w:commentRangeEnd w:id="128"/>
       <w:r>
         <w:rPr>
           <w:rStyle w:val="Refdecomentrio"/>
         </w:rPr>
-        <w:commentReference w:id="121"/>
+        <w:commentReference w:id="128"/>
       </w:r>
     </w:p>
     <w:p>
@@ -7826,7 +7881,7 @@
       <w:r>
         <w:t xml:space="preserve">, porém implícita </w:t>
       </w:r>
-      <w:del w:id="122" w:author="Dalton Solano dos Reis" w:date="2024-06-19T09:21:00Z">
+      <w:del w:id="129" w:author="Dalton Solano dos Reis" w:date="2024-06-19T09:21:00Z">
         <w:r>
           <w:delText>no requisito</w:delText>
         </w:r>
@@ -7834,11 +7889,11 @@
           <w:delText xml:space="preserve"> b</w:delText>
         </w:r>
       </w:del>
-      <w:ins w:id="123" w:author="Dalton Solano dos Reis" w:date="2024-06-19T09:21:00Z">
+      <w:ins w:id="130" w:author="Dalton Solano dos Reis" w:date="2024-06-19T09:21:00Z">
         <w:r>
           <w:t xml:space="preserve">nos </w:t>
         </w:r>
-        <w:commentRangeStart w:id="124"/>
+        <w:commentRangeStart w:id="131"/>
         <w:r>
           <w:t>requisitos</w:t>
         </w:r>
@@ -7873,7 +7928,7 @@
       <w:r>
         <w:fldChar w:fldCharType="separate"/>
       </w:r>
-      <w:ins w:id="125" w:author="Dalton Solano dos Reis" w:date="2024-06-19T09:22:00Z">
+      <w:ins w:id="132" w:author="Dalton Solano dos Reis" w:date="2024-06-19T09:22:00Z">
         <w:r>
           <w:t>permitir que o usuário possa arrastar os blocos e editar suas informações conforme for desejado (RF)</w:t>
         </w:r>
@@ -7899,12 +7954,12 @@
       <w:r>
         <w:t xml:space="preserve"> </w:t>
       </w:r>
-      <w:commentRangeEnd w:id="124"/>
+      <w:commentRangeEnd w:id="131"/>
       <w:r>
         <w:rPr>
           <w:rStyle w:val="Refdecomentrio"/>
         </w:rPr>
-        <w:commentReference w:id="124"/>
+        <w:commentReference w:id="131"/>
       </w:r>
       <w:r>
         <w:t>foi</w:t>
@@ -7963,7 +8018,7 @@
       <w:r>
         <w:t xml:space="preserve">não foi adicionada no </w:t>
       </w:r>
-      <w:commentRangeStart w:id="126"/>
+      <w:commentRangeStart w:id="133"/>
       <w:r>
         <w:t xml:space="preserve">tutorial de criar cena, </w:t>
       </w:r>
@@ -7973,12 +8028,12 @@
       <w:r>
         <w:t xml:space="preserve"> o limite de telas já tinha sido atingido </w:t>
       </w:r>
-      <w:commentRangeEnd w:id="126"/>
+      <w:commentRangeEnd w:id="133"/>
       <w:r>
         <w:rPr>
           <w:rStyle w:val="Refdecomentrio"/>
         </w:rPr>
-        <w:commentReference w:id="126"/>
+        <w:commentReference w:id="133"/>
       </w:r>
       <w:r>
         <w:t>e, caso fosse adicionad</w:t>
@@ -7994,7 +8049,7 @@
       <w:pPr>
         <w:pStyle w:val="TF-LEGENDA"/>
       </w:pPr>
-      <w:bookmarkStart w:id="127" w:name="_Ref166877019"/>
+      <w:bookmarkStart w:id="134" w:name="_Ref166877019"/>
       <w:r>
         <w:lastRenderedPageBreak/>
         <w:t xml:space="preserve">Figura </w:t>
@@ -8017,7 +8072,7 @@
       <w:r>
         <w:fldChar w:fldCharType="end"/>
       </w:r>
-      <w:bookmarkEnd w:id="127"/>
+      <w:bookmarkEnd w:id="134"/>
       <w:r>
         <w:t xml:space="preserve"> - Exemplo de cena com hierarquia pai e filho</w:t>
       </w:r>
@@ -8087,161 +8142,26 @@
           <w:highlight w:val="yellow"/>
         </w:rPr>
       </w:pPr>
-      <w:bookmarkStart w:id="128" w:name="_Toc511928438"/>
-      <w:bookmarkStart w:id="129" w:name="_Toc54164920"/>
-      <w:bookmarkStart w:id="130" w:name="_Toc54165674"/>
-      <w:bookmarkStart w:id="131" w:name="_Toc54169332"/>
-      <w:bookmarkStart w:id="132" w:name="_Toc96347438"/>
-      <w:bookmarkStart w:id="133" w:name="_Toc96357722"/>
-      <w:bookmarkStart w:id="134" w:name="_Toc96491865"/>
+      <w:bookmarkStart w:id="135" w:name="_Toc511928438"/>
+      <w:bookmarkStart w:id="136" w:name="_Toc54164920"/>
+      <w:bookmarkStart w:id="137" w:name="_Toc54165674"/>
+      <w:bookmarkStart w:id="138" w:name="_Toc54169332"/>
+      <w:bookmarkStart w:id="139" w:name="_Toc96347438"/>
+      <w:bookmarkStart w:id="140" w:name="_Toc96357722"/>
+      <w:bookmarkStart w:id="141" w:name="_Toc96491865"/>
       <w:r>
         <w:rPr>
           <w:highlight w:val="yellow"/>
         </w:rPr>
         <w:t>RESULTADOS</w:t>
       </w:r>
-      <w:bookmarkEnd w:id="128"/>
+      <w:bookmarkEnd w:id="135"/>
       <w:r>
         <w:rPr>
           <w:highlight w:val="yellow"/>
         </w:rPr>
         <w:t xml:space="preserve"> </w:t>
       </w:r>
-      <w:bookmarkEnd w:id="129"/>
-      <w:bookmarkEnd w:id="130"/>
-      <w:bookmarkEnd w:id="131"/>
-      <w:bookmarkEnd w:id="132"/>
-      <w:bookmarkEnd w:id="133"/>
-      <w:bookmarkEnd w:id="134"/>
-    </w:p>
-    <w:p>
-      <w:pPr>
-        <w:pStyle w:val="TF-TEXTO"/>
-        <w:rPr>
-          <w:highlight w:val="yellow"/>
-        </w:rPr>
-      </w:pPr>
-      <w:r>
-        <w:rPr>
-          <w:highlight w:val="yellow"/>
-        </w:rPr>
-        <w:t xml:space="preserve">De modo a ampliar o seu caráter científico, todos os </w:t>
-      </w:r>
-      <w:proofErr w:type="spellStart"/>
-      <w:r>
-        <w:rPr>
-          <w:highlight w:val="yellow"/>
-        </w:rPr>
-        <w:t>TCCs</w:t>
-      </w:r>
-      <w:proofErr w:type="spellEnd"/>
-      <w:r>
-        <w:rPr>
-          <w:highlight w:val="yellow"/>
-        </w:rPr>
-        <w:t xml:space="preserve"> devem apresentar e discutir resultados </w:t>
-      </w:r>
-      <w:r>
-        <w:rPr>
-          <w:highlight w:val="yellow"/>
-          <w:u w:val="single"/>
-        </w:rPr>
-        <w:t>não limitados à comparação com os trabalhos correlatos</w:t>
-      </w:r>
-      <w:r>
-        <w:rPr>
-          <w:highlight w:val="yellow"/>
-        </w:rPr>
-        <w:t xml:space="preserve">. Devem ser apresentados </w:t>
-      </w:r>
-      <w:r>
-        <w:rPr>
-          <w:highlight w:val="yellow"/>
-        </w:rPr>
-        <w:t xml:space="preserve">os </w:t>
-      </w:r>
-      <w:r>
-        <w:rPr>
-          <w:highlight w:val="yellow"/>
-        </w:rPr>
-        <w:t xml:space="preserve">casos de testes do software, destacando objetivo do teste, </w:t>
-      </w:r>
-      <w:r>
-        <w:rPr>
-          <w:highlight w:val="yellow"/>
-        </w:rPr>
-        <w:t>como foi realizada a coleta de dados e a apresentação dos resultados obtidos</w:t>
-      </w:r>
-      <w:r>
-        <w:rPr>
-          <w:highlight w:val="yellow"/>
-        </w:rPr>
-        <w:t xml:space="preserve">, </w:t>
-      </w:r>
-      <w:r>
-        <w:rPr>
-          <w:highlight w:val="yellow"/>
-        </w:rPr>
-        <w:t xml:space="preserve">preferencialmente em forma de gráficos ou tabelas, fazendo comentários sobre </w:t>
-      </w:r>
-      <w:r>
-        <w:rPr>
-          <w:highlight w:val="yellow"/>
-        </w:rPr>
-        <w:t>eles</w:t>
-      </w:r>
-      <w:r>
-        <w:rPr>
-          <w:highlight w:val="yellow"/>
-        </w:rPr>
-        <w:t>.</w:t>
-      </w:r>
-      <w:r>
-        <w:rPr>
-          <w:highlight w:val="yellow"/>
-        </w:rPr>
-        <w:t xml:space="preserve"> </w:t>
-      </w:r>
-      <w:r>
-        <w:rPr>
-          <w:highlight w:val="yellow"/>
-        </w:rPr>
-        <w:t xml:space="preserve">Também é sugerida a comparação com </w:t>
-      </w:r>
-      <w:r>
-        <w:rPr>
-          <w:highlight w:val="yellow"/>
-        </w:rPr>
-        <w:t>os trabalhos correlatos apresentados na fundamentação teórica.</w:t>
-      </w:r>
-      <w:r>
-        <w:rPr>
-          <w:highlight w:val="yellow"/>
-        </w:rPr>
-        <w:t xml:space="preserve"> </w:t>
-      </w:r>
-    </w:p>
-    <w:p>
-      <w:pPr>
-        <w:pStyle w:val="Ttulo1"/>
-        <w:rPr>
-          <w:highlight w:val="yellow"/>
-        </w:rPr>
-      </w:pPr>
-      <w:bookmarkStart w:id="135" w:name="_Toc54164921"/>
-      <w:bookmarkStart w:id="136" w:name="_Toc54165675"/>
-      <w:bookmarkStart w:id="137" w:name="_Toc54169333"/>
-      <w:bookmarkStart w:id="138" w:name="_Toc96347439"/>
-      <w:bookmarkStart w:id="139" w:name="_Toc96357723"/>
-      <w:bookmarkStart w:id="140" w:name="_Toc96491866"/>
-      <w:bookmarkStart w:id="141" w:name="_Toc511928439"/>
-      <w:r>
-        <w:rPr>
-          <w:highlight w:val="yellow"/>
-        </w:rPr>
-        <w:t>CONCLUSÕES</w:t>
-      </w:r>
-      <w:bookmarkEnd w:id="135"/>
       <w:bookmarkEnd w:id="136"/>
       <w:bookmarkEnd w:id="137"/>
       <w:bookmarkEnd w:id="138"/>
@@ -8260,108 +8180,121 @@
         <w:rPr>
           <w:highlight w:val="yellow"/>
         </w:rPr>
-        <w:t xml:space="preserve">As conclusões devem refletir os principais resultados alcançados, realizando uma avaliação em relação aos objetivos previamente formulados. Deve-se deixar claro se os objetivos foram atendidos, se as ferramentas utilizadas foram adequadas e quais as principais contribuições do trabalho </w:t>
-      </w:r>
+        <w:t xml:space="preserve">De modo a ampliar o seu caráter científico, todos os </w:t>
+      </w:r>
+      <w:proofErr w:type="spellStart"/>
       <w:r>
         <w:rPr>
           <w:highlight w:val="yellow"/>
         </w:rPr>
-        <w:t xml:space="preserve">sociais ou práticas </w:t>
-      </w:r>
+        <w:t>TCCs</w:t>
+      </w:r>
+      <w:proofErr w:type="spellEnd"/>
       <w:r>
         <w:rPr>
           <w:highlight w:val="yellow"/>
         </w:rPr>
-        <w:t xml:space="preserve">para o seu grupo de usuários </w:t>
+        <w:t xml:space="preserve"> devem apresentar e discutir resultados </w:t>
       </w:r>
       <w:r>
         <w:rPr>
           <w:highlight w:val="yellow"/>
-        </w:rPr>
-        <w:t xml:space="preserve">bem como </w:t>
+          <w:u w:val="single"/>
+        </w:rPr>
+        <w:t>não limitados à comparação com os trabalhos correlatos</w:t>
       </w:r>
       <w:r>
         <w:rPr>
           <w:highlight w:val="yellow"/>
         </w:rPr>
-        <w:t>para o desenvolvimento científico</w:t>
+        <w:t xml:space="preserve">. Devem ser apresentados </w:t>
       </w:r>
       <w:r>
         <w:rPr>
           <w:highlight w:val="yellow"/>
         </w:rPr>
-        <w:t xml:space="preserve"> e ou </w:t>
+        <w:t xml:space="preserve">os </w:t>
       </w:r>
       <w:r>
         <w:rPr>
           <w:highlight w:val="yellow"/>
         </w:rPr>
-        <w:t>tecnológico</w:t>
+        <w:t xml:space="preserve">casos de testes do software, destacando objetivo do teste, </w:t>
       </w:r>
       <w:r>
         <w:rPr>
           <w:highlight w:val="yellow"/>
         </w:rPr>
-        <w:t xml:space="preserve"> da área</w:t>
+        <w:t>como foi realizada a coleta de dados e a apresentação dos resultados obtidos</w:t>
       </w:r>
       <w:r>
         <w:rPr>
           <w:highlight w:val="yellow"/>
         </w:rPr>
+        <w:t xml:space="preserve">, </w:t>
+      </w:r>
+      <w:r>
+        <w:rPr>
+          <w:highlight w:val="yellow"/>
+        </w:rPr>
+        <w:t xml:space="preserve">preferencialmente em forma de gráficos ou tabelas, fazendo comentários sobre </w:t>
+      </w:r>
+      <w:r>
+        <w:rPr>
+          <w:highlight w:val="yellow"/>
+        </w:rPr>
+        <w:t>eles</w:t>
+      </w:r>
+      <w:r>
+        <w:rPr>
+          <w:highlight w:val="yellow"/>
+        </w:rPr>
         <w:t>.</w:t>
       </w:r>
-    </w:p>
-    <w:p>
-      <w:pPr>
-        <w:pStyle w:val="TF-TEXTO"/>
-      </w:pPr>
       <w:r>
         <w:rPr>
           <w:highlight w:val="yellow"/>
         </w:rPr>
-        <w:t xml:space="preserve">Deve-se incluir </w:t>
+        <w:t xml:space="preserve"> </w:t>
       </w:r>
       <w:r>
         <w:rPr>
           <w:highlight w:val="yellow"/>
         </w:rPr>
-        <w:t xml:space="preserve">também as </w:t>
+        <w:t xml:space="preserve">Também é sugerida a comparação com </w:t>
       </w:r>
       <w:r>
         <w:rPr>
           <w:highlight w:val="yellow"/>
         </w:rPr>
-        <w:t>limitações</w:t>
+        <w:t>os trabalhos correlatos apresentados na fundamentação teórica.</w:t>
       </w:r>
       <w:r>
         <w:rPr>
           <w:highlight w:val="yellow"/>
         </w:rPr>
-        <w:t xml:space="preserve"> e as possíveis extensões do TCC</w:t>
-      </w:r>
-      <w:r>
+        <w:t xml:space="preserve"> </w:t>
+      </w:r>
+    </w:p>
+    <w:p>
+      <w:pPr>
+        <w:pStyle w:val="Ttulo1"/>
         <w:rPr>
           <w:highlight w:val="yellow"/>
         </w:rPr>
-        <w:t>.</w:t>
-      </w:r>
-    </w:p>
-    <w:p>
-      <w:pPr>
-        <w:pStyle w:val="TF-REFERNCIASTTULO"/>
-      </w:pPr>
-      <w:bookmarkStart w:id="142" w:name="_Toc419598588"/>
-      <w:bookmarkStart w:id="143" w:name="_Toc420721330"/>
-      <w:bookmarkStart w:id="144" w:name="_Toc420721484"/>
-      <w:bookmarkStart w:id="145" w:name="_Toc420721575"/>
-      <w:bookmarkStart w:id="146" w:name="_Toc420721781"/>
-      <w:bookmarkStart w:id="147" w:name="_Toc420723222"/>
-      <w:bookmarkStart w:id="148" w:name="_Toc482682385"/>
-      <w:bookmarkStart w:id="149" w:name="_Toc54169335"/>
-      <w:bookmarkStart w:id="150" w:name="_Toc96491868"/>
-      <w:bookmarkStart w:id="151" w:name="_Toc511928441"/>
-      <w:r>
-        <w:t>Referências</w:t>
+      </w:pPr>
+      <w:bookmarkStart w:id="142" w:name="_Toc54164921"/>
+      <w:bookmarkStart w:id="143" w:name="_Toc54165675"/>
+      <w:bookmarkStart w:id="144" w:name="_Toc54169333"/>
+      <w:bookmarkStart w:id="145" w:name="_Toc96347439"/>
+      <w:bookmarkStart w:id="146" w:name="_Toc96357723"/>
+      <w:bookmarkStart w:id="147" w:name="_Toc96491866"/>
+      <w:bookmarkStart w:id="148" w:name="_Toc511928439"/>
+      <w:r>
+        <w:rPr>
+          <w:highlight w:val="yellow"/>
+        </w:rPr>
+        <w:t>CONCLUSÕES</w:t>
       </w:r>
       <w:bookmarkEnd w:id="142"/>
       <w:bookmarkEnd w:id="143"/>
@@ -8370,9 +8303,131 @@
       <w:bookmarkEnd w:id="146"/>
       <w:bookmarkEnd w:id="147"/>
       <w:bookmarkEnd w:id="148"/>
+    </w:p>
+    <w:p>
+      <w:pPr>
+        <w:pStyle w:val="TF-TEXTO"/>
+        <w:rPr>
+          <w:highlight w:val="yellow"/>
+        </w:rPr>
+      </w:pPr>
+      <w:r>
+        <w:rPr>
+          <w:highlight w:val="yellow"/>
+        </w:rPr>
+        <w:t xml:space="preserve">As conclusões devem refletir os principais resultados alcançados, realizando uma avaliação em relação aos objetivos previamente formulados. Deve-se deixar claro se os objetivos foram atendidos, se as ferramentas utilizadas foram adequadas e quais as principais contribuições do trabalho </w:t>
+      </w:r>
+      <w:r>
+        <w:rPr>
+          <w:highlight w:val="yellow"/>
+        </w:rPr>
+        <w:t xml:space="preserve">sociais ou práticas </w:t>
+      </w:r>
+      <w:r>
+        <w:rPr>
+          <w:highlight w:val="yellow"/>
+        </w:rPr>
+        <w:t xml:space="preserve">para o seu grupo de usuários </w:t>
+      </w:r>
+      <w:r>
+        <w:rPr>
+          <w:highlight w:val="yellow"/>
+        </w:rPr>
+        <w:t xml:space="preserve">bem como </w:t>
+      </w:r>
+      <w:r>
+        <w:rPr>
+          <w:highlight w:val="yellow"/>
+        </w:rPr>
+        <w:t>para o desenvolvimento científico</w:t>
+      </w:r>
+      <w:r>
+        <w:rPr>
+          <w:highlight w:val="yellow"/>
+        </w:rPr>
+        <w:t xml:space="preserve"> e ou </w:t>
+      </w:r>
+      <w:r>
+        <w:rPr>
+          <w:highlight w:val="yellow"/>
+        </w:rPr>
+        <w:t>tecnológico</w:t>
+      </w:r>
+      <w:r>
+        <w:rPr>
+          <w:highlight w:val="yellow"/>
+        </w:rPr>
+        <w:t xml:space="preserve"> da área</w:t>
+      </w:r>
+      <w:r>
+        <w:rPr>
+          <w:highlight w:val="yellow"/>
+        </w:rPr>
+        <w:t>.</w:t>
+      </w:r>
+    </w:p>
+    <w:p>
+      <w:pPr>
+        <w:pStyle w:val="TF-TEXTO"/>
+      </w:pPr>
+      <w:r>
+        <w:rPr>
+          <w:highlight w:val="yellow"/>
+        </w:rPr>
+        <w:t xml:space="preserve">Deve-se incluir </w:t>
+      </w:r>
+      <w:r>
+        <w:rPr>
+          <w:highlight w:val="yellow"/>
+        </w:rPr>
+        <w:t xml:space="preserve">também as </w:t>
+      </w:r>
+      <w:r>
+        <w:rPr>
+          <w:highlight w:val="yellow"/>
+        </w:rPr>
+        <w:t>limitações</w:t>
+      </w:r>
+      <w:r>
+        <w:rPr>
+          <w:highlight w:val="yellow"/>
+        </w:rPr>
+        <w:t xml:space="preserve"> e as possíveis extensões do TCC</w:t>
+      </w:r>
+      <w:r>
+        <w:rPr>
+          <w:highlight w:val="yellow"/>
+        </w:rPr>
+        <w:t>.</w:t>
+      </w:r>
+    </w:p>
+    <w:p>
+      <w:pPr>
+        <w:pStyle w:val="TF-REFERNCIASTTULO"/>
+      </w:pPr>
+      <w:bookmarkStart w:id="149" w:name="_Toc419598588"/>
+      <w:bookmarkStart w:id="150" w:name="_Toc420721330"/>
+      <w:bookmarkStart w:id="151" w:name="_Toc420721484"/>
+      <w:bookmarkStart w:id="152" w:name="_Toc420721575"/>
+      <w:bookmarkStart w:id="153" w:name="_Toc420721781"/>
+      <w:bookmarkStart w:id="154" w:name="_Toc420723222"/>
+      <w:bookmarkStart w:id="155" w:name="_Toc482682385"/>
+      <w:bookmarkStart w:id="156" w:name="_Toc54169335"/>
+      <w:bookmarkStart w:id="157" w:name="_Toc96491868"/>
+      <w:bookmarkStart w:id="158" w:name="_Toc511928441"/>
+      <w:r>
+        <w:t>Referências</w:t>
+      </w:r>
       <w:bookmarkEnd w:id="149"/>
       <w:bookmarkEnd w:id="150"/>
       <w:bookmarkEnd w:id="151"/>
+      <w:bookmarkEnd w:id="152"/>
+      <w:bookmarkEnd w:id="153"/>
+      <w:bookmarkEnd w:id="154"/>
+      <w:bookmarkEnd w:id="155"/>
+      <w:bookmarkEnd w:id="156"/>
+      <w:bookmarkEnd w:id="157"/>
+      <w:bookmarkEnd w:id="158"/>
     </w:p>
     <w:p>
       <w:pPr>
@@ -9133,16 +9188,16 @@
       <w:pPr>
         <w:pStyle w:val="TF-TTULOAPNDICE"/>
       </w:pPr>
-      <w:bookmarkStart w:id="152" w:name="_Toc54169336"/>
-      <w:bookmarkStart w:id="153" w:name="_Toc96491869"/>
-      <w:bookmarkStart w:id="154" w:name="_Toc511928442"/>
+      <w:bookmarkStart w:id="159" w:name="_Toc54169336"/>
+      <w:bookmarkStart w:id="160" w:name="_Toc96491869"/>
+      <w:bookmarkStart w:id="161" w:name="_Toc511928442"/>
       <w:r>
         <w:lastRenderedPageBreak/>
         <w:t xml:space="preserve">APÊNDICE A – </w:t>
       </w:r>
-      <w:bookmarkEnd w:id="152"/>
-      <w:bookmarkEnd w:id="153"/>
-      <w:bookmarkEnd w:id="154"/>
+      <w:bookmarkEnd w:id="159"/>
+      <w:bookmarkEnd w:id="160"/>
+      <w:bookmarkEnd w:id="161"/>
       <w:r>
         <w:t>DIAGRAMAS DE ESPECIFICAÇÃO</w:t>
       </w:r>
@@ -9262,16 +9317,16 @@
       <w:pPr>
         <w:pStyle w:val="TF-TTULOANEXO"/>
       </w:pPr>
-      <w:bookmarkStart w:id="155" w:name="_Toc54169337"/>
-      <w:bookmarkStart w:id="156" w:name="_Toc96491870"/>
-      <w:bookmarkStart w:id="157" w:name="_Toc511928443"/>
+      <w:bookmarkStart w:id="162" w:name="_Toc54169337"/>
+      <w:bookmarkStart w:id="163" w:name="_Toc96491870"/>
+      <w:bookmarkStart w:id="164" w:name="_Toc511928443"/>
       <w:r>
         <w:lastRenderedPageBreak/>
         <w:t xml:space="preserve">ANEXO A – </w:t>
       </w:r>
-      <w:bookmarkEnd w:id="155"/>
-      <w:bookmarkEnd w:id="156"/>
-      <w:bookmarkEnd w:id="157"/>
+      <w:bookmarkEnd w:id="162"/>
+      <w:bookmarkEnd w:id="163"/>
+      <w:bookmarkEnd w:id="164"/>
       <w:r>
         <w:t>DESCRIÇÃO</w:t>
       </w:r>
@@ -9318,7 +9373,7 @@
       <w:pPr>
         <w:pStyle w:val="TF-TEXTO"/>
       </w:pPr>
-      <w:bookmarkStart w:id="158" w:name="_Toc96491852"/>
+      <w:bookmarkStart w:id="165" w:name="_Toc96491852"/>
     </w:p>
     <w:p>
       <w:pPr>
@@ -9660,12 +9715,12 @@
       <w:pPr>
         <w:pStyle w:val="Ttulo2"/>
       </w:pPr>
-      <w:bookmarkStart w:id="159" w:name="_Toc511928426"/>
+      <w:bookmarkStart w:id="166" w:name="_Toc511928426"/>
       <w:r>
         <w:t>formatação</w:t>
       </w:r>
-      <w:bookmarkEnd w:id="158"/>
-      <w:bookmarkEnd w:id="159"/>
+      <w:bookmarkEnd w:id="165"/>
+      <w:bookmarkEnd w:id="166"/>
     </w:p>
     <w:p>
       <w:pPr>
@@ -9770,10 +9825,11 @@
       <w:pPr>
         <w:pStyle w:val="TF-LEGENDA"/>
       </w:pPr>
-      <w:bookmarkStart w:id="160" w:name="_Ref390756874"/>
-      <w:bookmarkStart w:id="161" w:name="_Toc97088219"/>
-      <w:bookmarkStart w:id="162" w:name="_Toc383500204"/>
-      <w:bookmarkStart w:id="163" w:name="_Toc511927346"/>
+      <w:bookmarkStart w:id="167" w:name="_Ref390756874"/>
+      <w:bookmarkStart w:id="168" w:name="_Toc97088219"/>
+      <w:bookmarkStart w:id="169" w:name="_Toc383500204"/>
+      <w:bookmarkStart w:id="170" w:name="_Toc511927346"/>
+      <w:bookmarkStart w:id="171" w:name="_Hlk169689987"/>
       <w:r>
         <w:t xml:space="preserve">Quadro </w:t>
       </w:r>
@@ -9795,13 +9851,13 @@
       <w:r>
         <w:fldChar w:fldCharType="end"/>
       </w:r>
-      <w:bookmarkEnd w:id="160"/>
+      <w:bookmarkEnd w:id="167"/>
       <w:r>
         <w:t>– Estilos do modelo</w:t>
       </w:r>
-      <w:bookmarkEnd w:id="161"/>
-      <w:bookmarkEnd w:id="162"/>
-      <w:bookmarkEnd w:id="163"/>
+      <w:bookmarkEnd w:id="168"/>
+      <w:bookmarkEnd w:id="169"/>
+      <w:bookmarkEnd w:id="170"/>
     </w:p>
     <w:tbl>
       <w:tblPr>
@@ -10139,6 +10195,7 @@
           </w:p>
         </w:tc>
       </w:tr>
+      <w:bookmarkEnd w:id="171"/>
       <w:tr>
         <w:tc>
           <w:tcPr>
@@ -10388,17 +10445,17 @@
         <w:pStyle w:val="TF-FONTE"/>
         <w:ind w:left="-70"/>
       </w:pPr>
-      <w:bookmarkStart w:id="164" w:name="_Toc419598578"/>
-      <w:bookmarkStart w:id="165" w:name="_Toc420721319"/>
-      <w:bookmarkStart w:id="166" w:name="_Toc420721469"/>
-      <w:bookmarkStart w:id="167" w:name="_Toc420721564"/>
-      <w:bookmarkStart w:id="168" w:name="_Toc420721770"/>
-      <w:bookmarkStart w:id="169" w:name="_Toc420723211"/>
-      <w:bookmarkStart w:id="170" w:name="_Toc482682373"/>
-      <w:bookmarkStart w:id="171" w:name="_Toc54164906"/>
-      <w:bookmarkStart w:id="172" w:name="_Toc54169318"/>
-      <w:bookmarkStart w:id="173" w:name="_Toc96347428"/>
-      <w:bookmarkStart w:id="174" w:name="_Toc96357712"/>
+      <w:bookmarkStart w:id="172" w:name="_Toc419598578"/>
+      <w:bookmarkStart w:id="173" w:name="_Toc420721319"/>
+      <w:bookmarkStart w:id="174" w:name="_Toc420721469"/>
+      <w:bookmarkStart w:id="175" w:name="_Toc420721564"/>
+      <w:bookmarkStart w:id="176" w:name="_Toc420721770"/>
+      <w:bookmarkStart w:id="177" w:name="_Toc420723211"/>
+      <w:bookmarkStart w:id="178" w:name="_Toc482682373"/>
+      <w:bookmarkStart w:id="179" w:name="_Toc54164906"/>
+      <w:bookmarkStart w:id="180" w:name="_Toc54169318"/>
+      <w:bookmarkStart w:id="181" w:name="_Toc96347428"/>
+      <w:bookmarkStart w:id="182" w:name="_Toc96357712"/>
       <w:r>
         <w:t>Fonte: elaborado pelo autor.</w:t>
       </w:r>
@@ -10448,10 +10505,10 @@
       <w:pPr>
         <w:pStyle w:val="TF-LEGENDA"/>
       </w:pPr>
-      <w:bookmarkStart w:id="175" w:name="_Ref390756897"/>
-      <w:bookmarkStart w:id="176" w:name="_Toc97088220"/>
-      <w:bookmarkStart w:id="177" w:name="_Toc383500205"/>
-      <w:bookmarkStart w:id="178" w:name="_Toc511927347"/>
+      <w:bookmarkStart w:id="183" w:name="_Ref390756897"/>
+      <w:bookmarkStart w:id="184" w:name="_Toc97088220"/>
+      <w:bookmarkStart w:id="185" w:name="_Toc383500205"/>
+      <w:bookmarkStart w:id="186" w:name="_Toc511927347"/>
       <w:r>
         <w:t xml:space="preserve">Quadro </w:t>
       </w:r>
@@ -10473,16 +10530,16 @@
       <w:r>
         <w:fldChar w:fldCharType="end"/>
       </w:r>
-      <w:bookmarkEnd w:id="175"/>
+      <w:bookmarkEnd w:id="183"/>
       <w:r>
         <w:t xml:space="preserve"> - </w:t>
       </w:r>
-      <w:bookmarkEnd w:id="176"/>
-      <w:bookmarkEnd w:id="177"/>
+      <w:bookmarkEnd w:id="184"/>
+      <w:bookmarkEnd w:id="185"/>
       <w:r>
         <w:t>Espaçamento</w:t>
       </w:r>
-      <w:bookmarkEnd w:id="178"/>
+      <w:bookmarkEnd w:id="186"/>
     </w:p>
     <w:tbl>
       <w:tblPr>
@@ -10973,7 +11030,7 @@
       <w:pPr>
         <w:pStyle w:val="TF-SUBALNEAnvel1"/>
       </w:pPr>
-      <w:bookmarkStart w:id="179" w:name="_Toc420721460"/>
+      <w:bookmarkStart w:id="187" w:name="_Toc420721460"/>
       <w:r>
         <w:t xml:space="preserve">cada subitem (nível 1) inicia com letra minúscula, cada subitem (nível 1) inicia com letra minúscula (FORMATO: TF-SUBALÍNEA nível 1); </w:t>
       </w:r>
@@ -10994,74 +11051,74 @@
       <w:pPr>
         <w:pStyle w:val="Ttulo4"/>
       </w:pPr>
-      <w:bookmarkStart w:id="180" w:name="_Toc96491854"/>
-      <w:bookmarkEnd w:id="179"/>
+      <w:bookmarkStart w:id="188" w:name="_Toc96491854"/>
+      <w:bookmarkEnd w:id="187"/>
       <w:r>
         <w:t>Exemplo de título de seção quaternária [FORMATO: TF-TÍTULO 4</w:t>
       </w:r>
-      <w:bookmarkEnd w:id="164"/>
-      <w:bookmarkEnd w:id="165"/>
-      <w:bookmarkEnd w:id="166"/>
-      <w:bookmarkEnd w:id="167"/>
-      <w:bookmarkEnd w:id="168"/>
-      <w:bookmarkEnd w:id="169"/>
-      <w:bookmarkEnd w:id="170"/>
-      <w:bookmarkEnd w:id="171"/>
       <w:bookmarkEnd w:id="172"/>
       <w:bookmarkEnd w:id="173"/>
       <w:bookmarkEnd w:id="174"/>
+      <w:bookmarkEnd w:id="175"/>
+      <w:bookmarkEnd w:id="176"/>
+      <w:bookmarkEnd w:id="177"/>
+      <w:bookmarkEnd w:id="178"/>
+      <w:bookmarkEnd w:id="179"/>
       <w:bookmarkEnd w:id="180"/>
-      <w:r>
-        <w:t>]</w:t>
-      </w:r>
-    </w:p>
-    <w:p>
-      <w:pPr>
-        <w:pStyle w:val="TF-TEXTO"/>
-      </w:pPr>
-      <w:r>
-        <w:t>Formato: TF-TEXTO.</w:t>
-      </w:r>
-    </w:p>
-    <w:p>
-      <w:pPr>
-        <w:pStyle w:val="Ttulo5"/>
-      </w:pPr>
-      <w:bookmarkStart w:id="181" w:name="_Toc419598579"/>
-      <w:bookmarkStart w:id="182" w:name="_Toc420721320"/>
-      <w:bookmarkStart w:id="183" w:name="_Toc420721470"/>
-      <w:bookmarkStart w:id="184" w:name="_Toc420721565"/>
-      <w:bookmarkStart w:id="185" w:name="_Toc420721771"/>
-      <w:bookmarkStart w:id="186" w:name="_Toc420723212"/>
-      <w:bookmarkStart w:id="187" w:name="_Toc482682374"/>
-      <w:bookmarkStart w:id="188" w:name="_Toc54164907"/>
-      <w:bookmarkStart w:id="189" w:name="_Toc54169319"/>
-      <w:bookmarkStart w:id="190" w:name="_Toc96347429"/>
-      <w:bookmarkStart w:id="191" w:name="_Toc96357713"/>
-      <w:bookmarkStart w:id="192" w:name="_Toc96491855"/>
-      <w:r>
-        <w:t xml:space="preserve">Exemplo de título de seção </w:t>
-      </w:r>
-      <w:proofErr w:type="spellStart"/>
-      <w:r>
-        <w:t>quinária</w:t>
-      </w:r>
-      <w:proofErr w:type="spellEnd"/>
-      <w:r>
-        <w:t xml:space="preserve"> [FORMATO: TF-TÍTULO 5</w:t>
-      </w:r>
       <w:bookmarkEnd w:id="181"/>
       <w:bookmarkEnd w:id="182"/>
-      <w:bookmarkEnd w:id="183"/>
-      <w:bookmarkEnd w:id="184"/>
-      <w:bookmarkEnd w:id="185"/>
-      <w:bookmarkEnd w:id="186"/>
-      <w:bookmarkEnd w:id="187"/>
       <w:bookmarkEnd w:id="188"/>
+      <w:r>
+        <w:t>]</w:t>
+      </w:r>
+    </w:p>
+    <w:p>
+      <w:pPr>
+        <w:pStyle w:val="TF-TEXTO"/>
+      </w:pPr>
+      <w:r>
+        <w:t>Formato: TF-TEXTO.</w:t>
+      </w:r>
+    </w:p>
+    <w:p>
+      <w:pPr>
+        <w:pStyle w:val="Ttulo5"/>
+      </w:pPr>
+      <w:bookmarkStart w:id="189" w:name="_Toc419598579"/>
+      <w:bookmarkStart w:id="190" w:name="_Toc420721320"/>
+      <w:bookmarkStart w:id="191" w:name="_Toc420721470"/>
+      <w:bookmarkStart w:id="192" w:name="_Toc420721565"/>
+      <w:bookmarkStart w:id="193" w:name="_Toc420721771"/>
+      <w:bookmarkStart w:id="194" w:name="_Toc420723212"/>
+      <w:bookmarkStart w:id="195" w:name="_Toc482682374"/>
+      <w:bookmarkStart w:id="196" w:name="_Toc54164907"/>
+      <w:bookmarkStart w:id="197" w:name="_Toc54169319"/>
+      <w:bookmarkStart w:id="198" w:name="_Toc96347429"/>
+      <w:bookmarkStart w:id="199" w:name="_Toc96357713"/>
+      <w:bookmarkStart w:id="200" w:name="_Toc96491855"/>
+      <w:r>
+        <w:t xml:space="preserve">Exemplo de título de seção </w:t>
+      </w:r>
+      <w:proofErr w:type="spellStart"/>
+      <w:r>
+        <w:t>quinária</w:t>
+      </w:r>
+      <w:proofErr w:type="spellEnd"/>
+      <w:r>
+        <w:t xml:space="preserve"> [FORMATO: TF-TÍTULO 5</w:t>
+      </w:r>
       <w:bookmarkEnd w:id="189"/>
       <w:bookmarkEnd w:id="190"/>
       <w:bookmarkEnd w:id="191"/>
       <w:bookmarkEnd w:id="192"/>
+      <w:bookmarkEnd w:id="193"/>
+      <w:bookmarkEnd w:id="194"/>
+      <w:bookmarkEnd w:id="195"/>
+      <w:bookmarkEnd w:id="196"/>
+      <w:bookmarkEnd w:id="197"/>
+      <w:bookmarkEnd w:id="198"/>
+      <w:bookmarkEnd w:id="199"/>
+      <w:bookmarkEnd w:id="200"/>
       <w:r>
         <w:t>]</w:t>
       </w:r>
@@ -11078,13 +11135,13 @@
       <w:pPr>
         <w:pStyle w:val="Ttulo3"/>
       </w:pPr>
-      <w:bookmarkStart w:id="193" w:name="_Toc511928428"/>
-      <w:bookmarkStart w:id="194" w:name="_Toc96491856"/>
+      <w:bookmarkStart w:id="201" w:name="_Toc511928428"/>
+      <w:bookmarkStart w:id="202" w:name="_Toc96491856"/>
       <w:r>
         <w:lastRenderedPageBreak/>
         <w:t>Formatação de quadros, figuras e tabelas</w:t>
       </w:r>
-      <w:bookmarkEnd w:id="193"/>
+      <w:bookmarkEnd w:id="201"/>
     </w:p>
     <w:p>
       <w:pPr>
@@ -11268,9 +11325,9 @@
       <w:pPr>
         <w:pStyle w:val="TF-LEGENDA"/>
       </w:pPr>
-      <w:bookmarkStart w:id="195" w:name="_Ref390756928"/>
-      <w:bookmarkStart w:id="196" w:name="_Toc383500206"/>
-      <w:bookmarkStart w:id="197" w:name="_Toc511928547"/>
+      <w:bookmarkStart w:id="203" w:name="_Ref390756928"/>
+      <w:bookmarkStart w:id="204" w:name="_Toc383500206"/>
+      <w:bookmarkStart w:id="205" w:name="_Toc511928547"/>
       <w:r>
         <w:t xml:space="preserve">Figura </w:t>
       </w:r>
@@ -11292,15 +11349,15 @@
       <w:r>
         <w:fldChar w:fldCharType="end"/>
       </w:r>
-      <w:bookmarkEnd w:id="195"/>
+      <w:bookmarkEnd w:id="203"/>
       <w:r>
         <w:t xml:space="preserve"> – </w:t>
       </w:r>
       <w:r>
         <w:t>Exemplo de uma rede de Petri</w:t>
       </w:r>
-      <w:bookmarkEnd w:id="196"/>
-      <w:bookmarkEnd w:id="197"/>
+      <w:bookmarkEnd w:id="204"/>
+      <w:bookmarkEnd w:id="205"/>
     </w:p>
     <w:p>
       <w:pPr>
@@ -11416,10 +11473,10 @@
       <w:pPr>
         <w:pStyle w:val="TF-LEGENDA"/>
       </w:pPr>
-      <w:bookmarkStart w:id="198" w:name="_Ref390756952"/>
-      <w:bookmarkStart w:id="199" w:name="_Toc97088221"/>
-      <w:bookmarkStart w:id="200" w:name="_Toc383500207"/>
-      <w:bookmarkStart w:id="201" w:name="_Toc511927348"/>
+      <w:bookmarkStart w:id="206" w:name="_Ref390756952"/>
+      <w:bookmarkStart w:id="207" w:name="_Toc97088221"/>
+      <w:bookmarkStart w:id="208" w:name="_Toc383500207"/>
+      <w:bookmarkStart w:id="209" w:name="_Toc511927348"/>
       <w:r>
         <w:t xml:space="preserve">Quadro </w:t>
       </w:r>
@@ -11441,7 +11498,7 @@
       <w:r>
         <w:fldChar w:fldCharType="end"/>
       </w:r>
-      <w:bookmarkEnd w:id="198"/>
+      <w:bookmarkEnd w:id="206"/>
       <w:r>
         <w:t xml:space="preserve"> – </w:t>
       </w:r>
@@ -11451,9 +11508,9 @@
       <w:r>
         <w:t>unções que verificam se as transições estão sensibilizadas</w:t>
       </w:r>
-      <w:bookmarkEnd w:id="199"/>
-      <w:bookmarkEnd w:id="200"/>
-      <w:bookmarkEnd w:id="201"/>
+      <w:bookmarkEnd w:id="207"/>
+      <w:bookmarkEnd w:id="208"/>
+      <w:bookmarkEnd w:id="209"/>
     </w:p>
     <w:tbl>
       <w:tblPr>
@@ -11687,11 +11744,11 @@
       <w:r>
         <w:t xml:space="preserve">0 até 2014) é apresentada </w:t>
       </w:r>
-      <w:bookmarkStart w:id="202" w:name="_Toc96498230"/>
-      <w:bookmarkStart w:id="203" w:name="_Ref96498579"/>
-      <w:bookmarkStart w:id="204" w:name="_Ref97088698"/>
-      <w:bookmarkStart w:id="205" w:name="_Toc97089352"/>
-      <w:bookmarkStart w:id="206" w:name="_Toc97089403"/>
+      <w:bookmarkStart w:id="210" w:name="_Toc96498230"/>
+      <w:bookmarkStart w:id="211" w:name="_Ref96498579"/>
+      <w:bookmarkStart w:id="212" w:name="_Ref97088698"/>
+      <w:bookmarkStart w:id="213" w:name="_Toc97089352"/>
+      <w:bookmarkStart w:id="214" w:name="_Toc97089403"/>
       <w:r>
         <w:t>na</w:t>
       </w:r>
@@ -11730,13 +11787,13 @@
       <w:pPr>
         <w:pStyle w:val="TF-LEGENDA"/>
       </w:pPr>
-      <w:bookmarkStart w:id="207" w:name="_Ref380071382"/>
-      <w:bookmarkStart w:id="208" w:name="_Toc457404119"/>
-      <w:bookmarkEnd w:id="202"/>
-      <w:bookmarkEnd w:id="203"/>
-      <w:bookmarkEnd w:id="204"/>
-      <w:bookmarkEnd w:id="205"/>
-      <w:bookmarkEnd w:id="206"/>
+      <w:bookmarkStart w:id="215" w:name="_Ref380071382"/>
+      <w:bookmarkStart w:id="216" w:name="_Toc457404119"/>
+      <w:bookmarkEnd w:id="210"/>
+      <w:bookmarkEnd w:id="211"/>
+      <w:bookmarkEnd w:id="212"/>
+      <w:bookmarkEnd w:id="213"/>
+      <w:bookmarkEnd w:id="214"/>
       <w:r>
         <w:lastRenderedPageBreak/>
         <w:t xml:space="preserve">Tabela </w:t>
@@ -11762,7 +11819,7 @@
         </w:rPr>
         <w:fldChar w:fldCharType="end"/>
       </w:r>
-      <w:bookmarkEnd w:id="207"/>
+      <w:bookmarkEnd w:id="215"/>
       <w:r>
         <w:t xml:space="preserve"> – </w:t>
       </w:r>
@@ -11772,7 +11829,7 @@
       <w:r>
         <w:t xml:space="preserve"> finais realizados no Curso de Ciência da Computação</w:t>
       </w:r>
-      <w:bookmarkEnd w:id="208"/>
+      <w:bookmarkEnd w:id="216"/>
     </w:p>
     <w:tbl>
       <w:tblPr>
@@ -12608,15 +12665,15 @@
       <w:pPr>
         <w:pStyle w:val="Ttulo3"/>
       </w:pPr>
-      <w:bookmarkStart w:id="209" w:name="_Toc511928430"/>
+      <w:bookmarkStart w:id="217" w:name="_Toc511928430"/>
       <w:r>
         <w:t>Exemplos de citações</w:t>
       </w:r>
-      <w:bookmarkEnd w:id="194"/>
+      <w:bookmarkEnd w:id="202"/>
       <w:r>
         <w:t xml:space="preserve"> retiradas de documentos ou de nomes constituintes de uma entidade</w:t>
       </w:r>
-      <w:bookmarkEnd w:id="209"/>
+      <w:bookmarkEnd w:id="217"/>
     </w:p>
     <w:p>
       <w:pPr>
@@ -12826,7 +12883,7 @@
 </file>
 
 <file path=word/comments.xml><?xml version="1.0" encoding="utf-8"?>
-<w:comments xmlns:wpc="http://schemas.microsoft.com/office/word/2010/wordprocessingCanvas" xmlns:cx="http://schemas.microsoft.com/office/drawing/2014/chartex" xmlns:cx1="http://schemas.microsoft.com/office/drawing/2015/9/8/chartex" xmlns:cx2="http://schemas.microsoft.com/office/drawing/2015/10/21/chartex" xmlns:cx3="http://schemas.microsoft.com/office/drawing/2016/5/9/chartex" xmlns:cx4="http://schemas.microsoft.com/office/drawing/2016/5/10/chartex" xmlns:cx5="http://schemas.microsoft.com/office/drawing/2016/5/11/chartex" xmlns:cx6="http://schemas.microsoft.com/office/drawing/2016/5/12/chartex" xmlns:cx7="http://schemas.microsoft.com/office/drawing/2016/5/13/chartex" xmlns:cx8="http://schemas.microsoft.com/office/drawing/2016/5/14/chartex" xmlns:mc="http://schemas.openxmlformats.org/markup-compatibility/2006" xmlns:aink="http://schemas.microsoft.com/office/drawing/2016/ink" xmlns:am3d="http://schemas.microsoft.com/office/drawing/2017/model3d" xmlns:o="urn:schemas-microsoft-com:office:office" xmlns:oel="http://schemas.microsoft.com/office/2019/extlst" xmlns:r="http://schemas.openxmlformats.org/officeDocument/2006/relationships" xmlns:m="http://schemas.openxmlformats.org/officeDocument/2006/math" xmlns:v="urn:schemas-microsoft-com:vml" xmlns:wp14="http://schemas.microsoft.com/office/word/2010/wordprocessingDrawing" xmlns:wp="http://schemas.openxmlformats.org/drawingml/2006/wordprocessingDrawing" xmlns:w10="urn:schemas-microsoft-com:office:word" xmlns:w="http://schemas.openxmlformats.org/wordprocessingml/2006/main" xmlns:w14="http://schemas.microsoft.com/office/word/2010/wordml" xmlns:w15="http://schemas.microsoft.com/office/word/2012/wordml" xmlns:w16cex="http://schemas.microsoft.com/office/word/2018/wordml/cex" xmlns:w16cid="http://schemas.microsoft.com/office/word/2016/wordml/cid" xmlns:w16="http://schemas.microsoft.com/office/word/2018/wordml" xmlns:w16sdtdh="http://schemas.microsoft.com/office/word/2020/wordml/sdtdatahash" xmlns:w16se="http://schemas.microsoft.com/office/word/2015/wordml/symex" xmlns:wpg="http://schemas.microsoft.com/office/word/2010/wordprocessingGroup" xmlns:wpi="http://schemas.microsoft.com/office/word/2010/wordprocessingInk" xmlns:wne="http://schemas.microsoft.com/office/word/2006/wordml" xmlns:wps="http://schemas.microsoft.com/office/word/2010/wordprocessingShape" mc:Ignorable="w14 w15 w16se w16cid w16 w16cex w16sdtdh wp14">
+<w:comments xmlns:wpc="http://schemas.microsoft.com/office/word/2010/wordprocessingCanvas" xmlns:cx="http://schemas.microsoft.com/office/drawing/2014/chartex" xmlns:cx1="http://schemas.microsoft.com/office/drawing/2015/9/8/chartex" xmlns:cx2="http://schemas.microsoft.com/office/drawing/2015/10/21/chartex" xmlns:cx3="http://schemas.microsoft.com/office/drawing/2016/5/9/chartex" xmlns:cx4="http://schemas.microsoft.com/office/drawing/2016/5/10/chartex" xmlns:cx5="http://schemas.microsoft.com/office/drawing/2016/5/11/chartex" xmlns:cx6="http://schemas.microsoft.com/office/drawing/2016/5/12/chartex" xmlns:cx7="http://schemas.microsoft.com/office/drawing/2016/5/13/chartex" xmlns:cx8="http://schemas.microsoft.com/office/drawing/2016/5/14/chartex" xmlns:mc="http://schemas.openxmlformats.org/markup-compatibility/2006" xmlns:aink="http://schemas.microsoft.com/office/drawing/2016/ink" xmlns:am3d="http://schemas.microsoft.com/office/drawing/2017/model3d" xmlns:o="urn:schemas-microsoft-com:office:office" xmlns:oel="http://schemas.microsoft.com/office/2019/extlst" xmlns:r="http://schemas.openxmlformats.org/officeDocument/2006/relationships" xmlns:m="http://schemas.openxmlformats.org/officeDocument/2006/math" xmlns:v="urn:schemas-microsoft-com:vml" xmlns:wp14="http://schemas.microsoft.com/office/word/2010/wordprocessingDrawing" xmlns:wp="http://schemas.openxmlformats.org/drawingml/2006/wordprocessingDrawing" xmlns:w10="urn:schemas-microsoft-com:office:word" xmlns:w="http://schemas.openxmlformats.org/wordprocessingml/2006/main" xmlns:w14="http://schemas.microsoft.com/office/word/2010/wordml" xmlns:w15="http://schemas.microsoft.com/office/word/2012/wordml" xmlns:w16cex="http://schemas.microsoft.com/office/word/2018/wordml/cex" xmlns:w16cid="http://schemas.microsoft.com/office/word/2016/wordml/cid" xmlns:w16="http://schemas.microsoft.com/office/word/2018/wordml" xmlns:w16du="http://schemas.microsoft.com/office/word/2023/wordml/word16du" xmlns:w16sdtdh="http://schemas.microsoft.com/office/word/2020/wordml/sdtdatahash" xmlns:w16se="http://schemas.microsoft.com/office/word/2015/wordml/symex" xmlns:wpg="http://schemas.microsoft.com/office/word/2010/wordprocessingGroup" xmlns:wpi="http://schemas.microsoft.com/office/word/2010/wordprocessingInk" xmlns:wne="http://schemas.microsoft.com/office/word/2006/wordml" xmlns:wps="http://schemas.microsoft.com/office/word/2010/wordprocessingShape" mc:Ignorable="w14 w15 w16se w16cid w16 w16cex w16sdtdh w16du wp14">
   <w:comment w:id="31" w:author="Dalton Solano dos Reis" w:date="2024-06-19T08:20:00Z" w:initials="DS">
     <w:p>
       <w:r>
@@ -12880,7 +12937,23 @@
       </w:r>
     </w:p>
   </w:comment>
-  <w:comment w:id="63" w:author="Dalton Solano dos Reis" w:date="2024-06-19T08:36:00Z" w:initials="DS">
+  <w:comment w:id="63" w:author="Natália Sens Weise" w:date="2024-06-19T11:08:00Z" w:initials="NS">
+    <w:p>
+      <w:pPr>
+        <w:pStyle w:val="Textodecomentrio"/>
+      </w:pPr>
+      <w:r>
+        <w:rPr>
+          <w:rStyle w:val="Refdecomentrio"/>
+        </w:rPr>
+        <w:annotationRef/>
+      </w:r>
+      <w:r>
+        <w:t>feito</w:t>
+      </w:r>
+    </w:p>
+  </w:comment>
+  <w:comment w:id="64" w:author="Dalton Solano dos Reis" w:date="2024-06-19T08:36:00Z" w:initials="DS">
     <w:p>
       <w:r>
         <w:rPr>
@@ -12898,7 +12971,23 @@
       </w:r>
     </w:p>
   </w:comment>
-  <w:comment w:id="69" w:author="Dalton Solano dos Reis" w:date="2024-06-19T08:44:00Z" w:initials="DS">
+  <w:comment w:id="65" w:author="Natália Sens Weise" w:date="2024-06-19T11:08:00Z" w:initials="NS">
+    <w:p>
+      <w:pPr>
+        <w:pStyle w:val="Textodecomentrio"/>
+      </w:pPr>
+      <w:r>
+        <w:rPr>
+          <w:rStyle w:val="Refdecomentrio"/>
+        </w:rPr>
+        <w:annotationRef/>
+      </w:r>
+      <w:r>
+        <w:t>feito</w:t>
+      </w:r>
+    </w:p>
+  </w:comment>
+  <w:comment w:id="71" w:author="Dalton Solano dos Reis" w:date="2024-06-19T08:44:00Z" w:initials="DS">
     <w:p>
       <w:r>
         <w:rPr>
@@ -12916,7 +13005,7 @@
       </w:r>
     </w:p>
   </w:comment>
-  <w:comment w:id="74" w:author="Natália Sens Weise" w:date="2024-05-26T11:13:00Z" w:initials="NS">
+  <w:comment w:id="72" w:author="Natália Sens Weise" w:date="2024-06-19T11:09:00Z" w:initials="NS">
     <w:p>
       <w:pPr>
         <w:pStyle w:val="Textodecomentrio"/>
@@ -12927,9 +13016,12 @@
         </w:rPr>
         <w:annotationRef/>
       </w:r>
+      <w:r>
+        <w:t>arrumado</w:t>
+      </w:r>
     </w:p>
   </w:comment>
-  <w:comment w:id="75" w:author="Natália Sens Weise" w:date="2024-05-28T18:29:00Z" w:initials="NS">
+  <w:comment w:id="77" w:author="Natália Sens Weise" w:date="2024-05-26T11:13:00Z" w:initials="NS">
     <w:p>
       <w:pPr>
         <w:pStyle w:val="Textodecomentrio"/>
@@ -12940,12 +13032,25 @@
         </w:rPr>
         <w:annotationRef/>
       </w:r>
+    </w:p>
+  </w:comment>
+  <w:comment w:id="78" w:author="Natália Sens Weise" w:date="2024-05-28T18:29:00Z" w:initials="NS">
+    <w:p>
+      <w:pPr>
+        <w:pStyle w:val="Textodecomentrio"/>
+      </w:pPr>
+      <w:r>
+        <w:rPr>
+          <w:rStyle w:val="Refdecomentrio"/>
+        </w:rPr>
+        <w:annotationRef/>
+      </w:r>
       <w:r>
         <w:t>E tbm n sei se peguei o treco certo pra ligar, n tenho crtz se essa seta representa composição</w:t>
       </w:r>
     </w:p>
   </w:comment>
-  <w:comment w:id="76" w:author="Dalton Solano dos Reis" w:date="2024-06-19T08:53:00Z" w:initials="DS">
+  <w:comment w:id="79" w:author="Dalton Solano dos Reis" w:date="2024-06-19T08:53:00Z" w:initials="DS">
     <w:p>
       <w:r>
         <w:rPr>
@@ -12963,7 +13068,7 @@
       </w:r>
     </w:p>
   </w:comment>
-  <w:comment w:id="82" w:author="Natália Sens Weise" w:date="2024-05-14T21:08:00Z" w:initials="NS">
+  <w:comment w:id="85" w:author="Natália Sens Weise" w:date="2024-05-14T21:08:00Z" w:initials="NS">
     <w:p>
       <w:pPr>
         <w:pStyle w:val="Textodecomentrio"/>
@@ -12979,7 +13084,7 @@
       </w:r>
     </w:p>
   </w:comment>
-  <w:comment w:id="83" w:author="Dalton Solano dos Reis" w:date="2024-06-19T08:38:00Z" w:initials="DS">
+  <w:comment w:id="86" w:author="Dalton Solano dos Reis" w:date="2024-06-19T08:38:00Z" w:initials="DS">
     <w:p>
       <w:r>
         <w:rPr>
@@ -12997,7 +13102,7 @@
       </w:r>
     </w:p>
   </w:comment>
-  <w:comment w:id="85" w:author="Dalton Solano dos Reis" w:date="2024-06-19T08:39:00Z" w:initials="DS">
+  <w:comment w:id="88" w:author="Dalton Solano dos Reis" w:date="2024-06-19T08:39:00Z" w:initials="DS">
     <w:p>
       <w:r>
         <w:rPr>
@@ -13015,7 +13120,7 @@
       </w:r>
     </w:p>
   </w:comment>
-  <w:comment w:id="86" w:author="Dalton Solano dos Reis" w:date="2024-06-19T08:39:00Z" w:initials="DS">
+  <w:comment w:id="89" w:author="Dalton Solano dos Reis" w:date="2024-06-19T08:39:00Z" w:initials="DS">
     <w:p>
       <w:r>
         <w:rPr>
@@ -13033,7 +13138,7 @@
       </w:r>
     </w:p>
   </w:comment>
-  <w:comment w:id="87" w:author="Dalton Solano dos Reis" w:date="2024-06-19T08:40:00Z" w:initials="DS">
+  <w:comment w:id="90" w:author="Dalton Solano dos Reis" w:date="2024-06-19T08:40:00Z" w:initials="DS">
     <w:p>
       <w:r>
         <w:rPr>
@@ -13051,7 +13156,7 @@
       </w:r>
     </w:p>
   </w:comment>
-  <w:comment w:id="88" w:author="Natália Sens Weise" w:date="2024-05-14T21:07:00Z" w:initials="NS">
+  <w:comment w:id="91" w:author="Natália Sens Weise" w:date="2024-05-14T21:07:00Z" w:initials="NS">
     <w:p>
       <w:pPr>
         <w:pStyle w:val="Textodecomentrio"/>
@@ -13071,7 +13176,7 @@
       </w:r>
     </w:p>
   </w:comment>
-  <w:comment w:id="89" w:author="Dalton Solano dos Reis" w:date="2024-06-19T08:40:00Z" w:initials="DS">
+  <w:comment w:id="92" w:author="Dalton Solano dos Reis" w:date="2024-06-19T08:40:00Z" w:initials="DS">
     <w:p>
       <w:r>
         <w:rPr>
@@ -13089,7 +13194,7 @@
       </w:r>
     </w:p>
   </w:comment>
-  <w:comment w:id="92" w:author="Natália Sens Weise" w:date="2024-05-14T22:02:00Z" w:initials="NS">
+  <w:comment w:id="96" w:author="Natália Sens Weise" w:date="2024-05-14T22:02:00Z" w:initials="NS">
     <w:p>
       <w:pPr>
         <w:pStyle w:val="Textodecomentrio"/>
@@ -13112,7 +13217,7 @@
       </w:r>
     </w:p>
   </w:comment>
-  <w:comment w:id="93" w:author="Dalton Solano dos Reis" w:date="2024-06-19T08:55:00Z" w:initials="DS">
+  <w:comment w:id="97" w:author="Dalton Solano dos Reis" w:date="2024-06-19T08:55:00Z" w:initials="DS">
     <w:p>
       <w:r>
         <w:rPr>
@@ -13130,7 +13235,7 @@
       </w:r>
     </w:p>
   </w:comment>
-  <w:comment w:id="97" w:author="Natália Sens Weise" w:date="2024-05-26T13:45:00Z" w:initials="NS">
+  <w:comment w:id="101" w:author="Natália Sens Weise" w:date="2024-05-26T13:45:00Z" w:initials="NS">
     <w:p>
       <w:pPr>
         <w:pStyle w:val="Textodecomentrio"/>
@@ -13146,7 +13251,7 @@
       </w:r>
     </w:p>
   </w:comment>
-  <w:comment w:id="98" w:author="Dalton Solano dos Reis" w:date="2024-06-19T08:55:00Z" w:initials="DS">
+  <w:comment w:id="102" w:author="Dalton Solano dos Reis" w:date="2024-06-19T08:55:00Z" w:initials="DS">
     <w:p>
       <w:r>
         <w:rPr>
@@ -13164,7 +13269,7 @@
       </w:r>
     </w:p>
   </w:comment>
-  <w:comment w:id="96" w:author="Dalton Solano dos Reis" w:date="2024-06-19T08:57:00Z" w:initials="DS">
+  <w:comment w:id="100" w:author="Dalton Solano dos Reis" w:date="2024-06-19T08:57:00Z" w:initials="DS">
     <w:p>
       <w:r>
         <w:rPr>
@@ -13182,7 +13287,7 @@
       </w:r>
     </w:p>
   </w:comment>
-  <w:comment w:id="99" w:author="Dalton Solano dos Reis" w:date="2024-06-19T08:58:00Z" w:initials="DS">
+  <w:comment w:id="103" w:author="Dalton Solano dos Reis" w:date="2024-06-19T08:58:00Z" w:initials="DS">
     <w:p>
       <w:r>
         <w:rPr>
@@ -13200,7 +13305,7 @@
       </w:r>
     </w:p>
   </w:comment>
-  <w:comment w:id="100" w:author="Natália Sens Weise" w:date="2024-05-14T22:08:00Z" w:initials="NS">
+  <w:comment w:id="104" w:author="Natália Sens Weise" w:date="2024-05-14T22:08:00Z" w:initials="NS">
     <w:p>
       <w:pPr>
         <w:pStyle w:val="Textodecomentrio"/>
@@ -13216,7 +13321,7 @@
       </w:r>
     </w:p>
   </w:comment>
-  <w:comment w:id="101" w:author="Dalton Solano dos Reis" w:date="2024-06-19T08:56:00Z" w:initials="DS">
+  <w:comment w:id="105" w:author="Dalton Solano dos Reis" w:date="2024-06-19T08:56:00Z" w:initials="DS">
     <w:p>
       <w:r>
         <w:rPr>
@@ -13234,7 +13339,7 @@
       </w:r>
     </w:p>
   </w:comment>
-  <w:comment w:id="105" w:author="Dalton Solano dos Reis" w:date="2024-06-19T09:05:00Z" w:initials="DS">
+  <w:comment w:id="109" w:author="Dalton Solano dos Reis" w:date="2024-06-19T09:05:00Z" w:initials="DS">
     <w:p>
       <w:r>
         <w:rPr>
@@ -13252,7 +13357,7 @@
       </w:r>
     </w:p>
   </w:comment>
-  <w:comment w:id="106" w:author="Dalton Solano dos Reis" w:date="2024-06-19T09:06:00Z" w:initials="DS">
+  <w:comment w:id="110" w:author="Dalton Solano dos Reis" w:date="2024-06-19T09:06:00Z" w:initials="DS">
     <w:p>
       <w:r>
         <w:rPr>
@@ -13280,7 +13385,23 @@
       </w:r>
     </w:p>
   </w:comment>
-  <w:comment w:id="110" w:author="Dalton Solano dos Reis" w:date="2024-06-19T09:08:00Z" w:initials="DS">
+  <w:comment w:id="111" w:author="Natália Sens Weise" w:date="2024-06-19T11:38:00Z" w:initials="NS">
+    <w:p>
+      <w:pPr>
+        <w:pStyle w:val="Textodecomentrio"/>
+      </w:pPr>
+      <w:r>
+        <w:rPr>
+          <w:rStyle w:val="Refdecomentrio"/>
+        </w:rPr>
+        <w:annotationRef/>
+      </w:r>
+      <w:r>
+        <w:t>Expliquei mais agr</w:t>
+      </w:r>
+    </w:p>
+  </w:comment>
+  <w:comment w:id="115" w:author="Dalton Solano dos Reis" w:date="2024-06-19T09:08:00Z" w:initials="DS">
     <w:p>
       <w:r>
         <w:rPr>
@@ -13298,7 +13419,23 @@
       </w:r>
     </w:p>
   </w:comment>
-  <w:comment w:id="114" w:author="Dalton Solano dos Reis" w:date="2024-06-19T09:08:00Z" w:initials="DS">
+  <w:comment w:id="116" w:author="Natália Sens Weise" w:date="2024-06-19T11:24:00Z" w:initials="NS">
+    <w:p>
+      <w:pPr>
+        <w:pStyle w:val="Textodecomentrio"/>
+      </w:pPr>
+      <w:r>
+        <w:rPr>
+          <w:rStyle w:val="Refdecomentrio"/>
+        </w:rPr>
+        <w:annotationRef/>
+      </w:r>
+      <w:r>
+        <w:t>Qnd tu clica em checar resposta e n deu 100%, ele devolve "verificar ordem dos objetos em cena" qnd tem algum objeto faltando ou fora do lugar e "verifique propriedades alteradas" qnd as propriedades q o exercicio pede n estão de acordo</w:t>
+      </w:r>
+    </w:p>
+  </w:comment>
+  <w:comment w:id="120" w:author="Dalton Solano dos Reis" w:date="2024-06-19T09:08:00Z" w:initials="DS">
     <w:p>
       <w:r>
         <w:rPr>
@@ -13316,7 +13453,23 @@
       </w:r>
     </w:p>
   </w:comment>
-  <w:comment w:id="115" w:author="Dalton Solano dos Reis" w:date="2024-06-19T09:10:00Z" w:initials="DS">
+  <w:comment w:id="121" w:author="Natália Sens Weise" w:date="2024-06-19T11:24:00Z" w:initials="NS">
+    <w:p>
+      <w:pPr>
+        <w:pStyle w:val="Textodecomentrio"/>
+      </w:pPr>
+      <w:r>
+        <w:rPr>
+          <w:rStyle w:val="Refdecomentrio"/>
+        </w:rPr>
+        <w:annotationRef/>
+      </w:r>
+      <w:r>
+        <w:t>Pasta gabaritos... Acredito q devo mostrá-los nos apÊndices, n?</w:t>
+      </w:r>
+    </w:p>
+  </w:comment>
+  <w:comment w:id="122" w:author="Dalton Solano dos Reis" w:date="2024-06-19T09:10:00Z" w:initials="DS">
     <w:p>
       <w:r>
         <w:rPr>
@@ -13334,7 +13487,7 @@
       </w:r>
     </w:p>
   </w:comment>
-  <w:comment w:id="116" w:author="Dalton Solano dos Reis" w:date="2024-06-19T09:11:00Z" w:initials="DS">
+  <w:comment w:id="123" w:author="Dalton Solano dos Reis" w:date="2024-06-19T09:11:00Z" w:initials="DS">
     <w:p>
       <w:r>
         <w:rPr>
@@ -13372,7 +13525,7 @@
       </w:r>
     </w:p>
   </w:comment>
-  <w:comment w:id="118" w:author="Dalton Solano dos Reis" w:date="2024-06-19T09:12:00Z" w:initials="DS">
+  <w:comment w:id="125" w:author="Dalton Solano dos Reis" w:date="2024-06-19T09:12:00Z" w:initials="DS">
     <w:p>
       <w:r>
         <w:rPr>
@@ -13390,7 +13543,7 @@
       </w:r>
     </w:p>
   </w:comment>
-  <w:comment w:id="119" w:author="Dalton Solano dos Reis" w:date="2024-06-19T09:12:00Z" w:initials="DS">
+  <w:comment w:id="126" w:author="Dalton Solano dos Reis" w:date="2024-06-19T09:12:00Z" w:initials="DS">
     <w:p>
       <w:r>
         <w:rPr>
@@ -13408,7 +13561,7 @@
       </w:r>
     </w:p>
   </w:comment>
-  <w:comment w:id="121" w:author="Dalton Solano dos Reis" w:date="2024-06-19T09:21:00Z" w:initials="DS">
+  <w:comment w:id="128" w:author="Dalton Solano dos Reis" w:date="2024-06-19T09:21:00Z" w:initials="DS">
     <w:p>
       <w:r>
         <w:rPr>
@@ -13426,7 +13579,7 @@
       </w:r>
     </w:p>
   </w:comment>
-  <w:comment w:id="124" w:author="Dalton Solano dos Reis" w:date="2024-06-19T09:23:00Z" w:initials="DS">
+  <w:comment w:id="131" w:author="Dalton Solano dos Reis" w:date="2024-06-19T09:23:00Z" w:initials="DS">
     <w:p>
       <w:r>
         <w:rPr>
@@ -13444,7 +13597,7 @@
       </w:r>
     </w:p>
   </w:comment>
-  <w:comment w:id="126" w:author="Dalton Solano dos Reis" w:date="2024-06-19T09:23:00Z" w:initials="DS">
+  <w:comment w:id="133" w:author="Dalton Solano dos Reis" w:date="2024-06-19T09:23:00Z" w:initials="DS">
     <w:p>
       <w:r>
         <w:rPr>
@@ -13466,12 +13619,15 @@
 </file>
 
 <file path=word/commentsExtended.xml><?xml version="1.0" encoding="utf-8"?>
-<w15:commentsEx xmlns:wpc="http://schemas.microsoft.com/office/word/2010/wordprocessingCanvas" xmlns:cx="http://schemas.microsoft.com/office/drawing/2014/chartex" xmlns:cx1="http://schemas.microsoft.com/office/drawing/2015/9/8/chartex" xmlns:cx2="http://schemas.microsoft.com/office/drawing/2015/10/21/chartex" xmlns:cx3="http://schemas.microsoft.com/office/drawing/2016/5/9/chartex" xmlns:cx4="http://schemas.microsoft.com/office/drawing/2016/5/10/chartex" xmlns:cx5="http://schemas.microsoft.com/office/drawing/2016/5/11/chartex" xmlns:cx6="http://schemas.microsoft.com/office/drawing/2016/5/12/chartex" xmlns:cx7="http://schemas.microsoft.com/office/drawing/2016/5/13/chartex" xmlns:cx8="http://schemas.microsoft.com/office/drawing/2016/5/14/chartex" xmlns:mc="http://schemas.openxmlformats.org/markup-compatibility/2006" xmlns:aink="http://schemas.microsoft.com/office/drawing/2016/ink" xmlns:am3d="http://schemas.microsoft.com/office/drawing/2017/model3d" xmlns:o="urn:schemas-microsoft-com:office:office" xmlns:oel="http://schemas.microsoft.com/office/2019/extlst" xmlns:r="http://schemas.openxmlformats.org/officeDocument/2006/relationships" xmlns:m="http://schemas.openxmlformats.org/officeDocument/2006/math" xmlns:v="urn:schemas-microsoft-com:vml" xmlns:wp14="http://schemas.microsoft.com/office/word/2010/wordprocessingDrawing" xmlns:wp="http://schemas.openxmlformats.org/drawingml/2006/wordprocessingDrawing" xmlns:w10="urn:schemas-microsoft-com:office:word" xmlns:w="http://schemas.openxmlformats.org/wordprocessingml/2006/main" xmlns:w14="http://schemas.microsoft.com/office/word/2010/wordml" xmlns:w15="http://schemas.microsoft.com/office/word/2012/wordml" xmlns:w16cex="http://schemas.microsoft.com/office/word/2018/wordml/cex" xmlns:w16cid="http://schemas.microsoft.com/office/word/2016/wordml/cid" xmlns:w16="http://schemas.microsoft.com/office/word/2018/wordml" xmlns:w16sdtdh="http://schemas.microsoft.com/office/word/2020/wordml/sdtdatahash" xmlns:w16se="http://schemas.microsoft.com/office/word/2015/wordml/symex" xmlns:wpg="http://schemas.microsoft.com/office/word/2010/wordprocessingGroup" xmlns:wpi="http://schemas.microsoft.com/office/word/2010/wordprocessingInk" xmlns:wne="http://schemas.microsoft.com/office/word/2006/wordml" xmlns:wps="http://schemas.microsoft.com/office/word/2010/wordprocessingShape" mc:Ignorable="w14 w15 w16se w16cid w16 w16cex w16sdtdh wp14">
+<w15:commentsEx xmlns:wpc="http://schemas.microsoft.com/office/word/2010/wordprocessingCanvas" xmlns:cx="http://schemas.microsoft.com/office/drawing/2014/chartex" xmlns:cx1="http://schemas.microsoft.com/office/drawing/2015/9/8/chartex" xmlns:cx2="http://schemas.microsoft.com/office/drawing/2015/10/21/chartex" xmlns:cx3="http://schemas.microsoft.com/office/drawing/2016/5/9/chartex" xmlns:cx4="http://schemas.microsoft.com/office/drawing/2016/5/10/chartex" xmlns:cx5="http://schemas.microsoft.com/office/drawing/2016/5/11/chartex" xmlns:cx6="http://schemas.microsoft.com/office/drawing/2016/5/12/chartex" xmlns:cx7="http://schemas.microsoft.com/office/drawing/2016/5/13/chartex" xmlns:cx8="http://schemas.microsoft.com/office/drawing/2016/5/14/chartex" xmlns:mc="http://schemas.openxmlformats.org/markup-compatibility/2006" xmlns:aink="http://schemas.microsoft.com/office/drawing/2016/ink" xmlns:am3d="http://schemas.microsoft.com/office/drawing/2017/model3d" xmlns:o="urn:schemas-microsoft-com:office:office" xmlns:oel="http://schemas.microsoft.com/office/2019/extlst" xmlns:r="http://schemas.openxmlformats.org/officeDocument/2006/relationships" xmlns:m="http://schemas.openxmlformats.org/officeDocument/2006/math" xmlns:v="urn:schemas-microsoft-com:vml" xmlns:wp14="http://schemas.microsoft.com/office/word/2010/wordprocessingDrawing" xmlns:wp="http://schemas.openxmlformats.org/drawingml/2006/wordprocessingDrawing" xmlns:w10="urn:schemas-microsoft-com:office:word" xmlns:w="http://schemas.openxmlformats.org/wordprocessingml/2006/main" xmlns:w14="http://schemas.microsoft.com/office/word/2010/wordml" xmlns:w15="http://schemas.microsoft.com/office/word/2012/wordml" xmlns:w16cex="http://schemas.microsoft.com/office/word/2018/wordml/cex" xmlns:w16cid="http://schemas.microsoft.com/office/word/2016/wordml/cid" xmlns:w16="http://schemas.microsoft.com/office/word/2018/wordml" xmlns:w16du="http://schemas.microsoft.com/office/word/2023/wordml/word16du" xmlns:w16sdtdh="http://schemas.microsoft.com/office/word/2020/wordml/sdtdatahash" xmlns:w16se="http://schemas.microsoft.com/office/word/2015/wordml/symex" xmlns:wpg="http://schemas.microsoft.com/office/word/2010/wordprocessingGroup" xmlns:wpi="http://schemas.microsoft.com/office/word/2010/wordprocessingInk" xmlns:wne="http://schemas.microsoft.com/office/word/2006/wordml" xmlns:wps="http://schemas.microsoft.com/office/word/2010/wordprocessingShape" mc:Ignorable="w14 w15 w16se w16cid w16 w16cex w16sdtdh w16du wp14">
   <w15:commentEx w15:paraId="491A6E94" w15:done="0"/>
   <w15:commentEx w15:paraId="2248DE26" w15:done="0"/>
   <w15:commentEx w15:paraId="5449EC3A" w15:done="0"/>
+  <w15:commentEx w15:paraId="79A15F26" w15:paraIdParent="5449EC3A" w15:done="0"/>
   <w15:commentEx w15:paraId="556EC1CF" w15:done="0"/>
+  <w15:commentEx w15:paraId="10923FAB" w15:paraIdParent="556EC1CF" w15:done="0"/>
   <w15:commentEx w15:paraId="05DD7706" w15:done="0"/>
+  <w15:commentEx w15:paraId="60E8C8FB" w15:paraIdParent="05DD7706" w15:done="0"/>
   <w15:commentEx w15:paraId="7716E497" w15:done="0"/>
   <w15:commentEx w15:paraId="085690B2" w15:paraIdParent="7716E497" w15:done="0"/>
   <w15:commentEx w15:paraId="6351C447" w15:paraIdParent="7716E497" w15:done="0"/>
@@ -13492,8 +13648,11 @@
   <w15:commentEx w15:paraId="75657148" w15:paraIdParent="65545AB7" w15:done="0"/>
   <w15:commentEx w15:paraId="573C30B2" w15:done="0"/>
   <w15:commentEx w15:paraId="1912B893" w15:done="0"/>
+  <w15:commentEx w15:paraId="175B8F91" w15:paraIdParent="1912B893" w15:done="0"/>
   <w15:commentEx w15:paraId="164F6D2E" w15:done="0"/>
+  <w15:commentEx w15:paraId="320926C6" w15:paraIdParent="164F6D2E" w15:done="0"/>
   <w15:commentEx w15:paraId="53B741FA" w15:done="0"/>
+  <w15:commentEx w15:paraId="7B5A5A16" w15:paraIdParent="53B741FA" w15:done="0"/>
   <w15:commentEx w15:paraId="06D01E17" w15:done="0"/>
   <w15:commentEx w15:paraId="281B2D89" w15:done="0"/>
   <w15:commentEx w15:paraId="253DFC99" w15:done="0"/>
@@ -13505,12 +13664,15 @@
 </file>
 
 <file path=word/commentsExtensible.xml><?xml version="1.0" encoding="utf-8"?>
-<w16cex:commentsExtensible xmlns:wpc="http://schemas.microsoft.com/office/word/2010/wordprocessingCanvas" xmlns:cx="http://schemas.microsoft.com/office/drawing/2014/chartex" xmlns:cx1="http://schemas.microsoft.com/office/drawing/2015/9/8/chartex" xmlns:cx2="http://schemas.microsoft.com/office/drawing/2015/10/21/chartex" xmlns:cx3="http://schemas.microsoft.com/office/drawing/2016/5/9/chartex" xmlns:cx4="http://schemas.microsoft.com/office/drawing/2016/5/10/chartex" xmlns:cx5="http://schemas.microsoft.com/office/drawing/2016/5/11/chartex" xmlns:cx6="http://schemas.microsoft.com/office/drawing/2016/5/12/chartex" xmlns:cx7="http://schemas.microsoft.com/office/drawing/2016/5/13/chartex" xmlns:cx8="http://schemas.microsoft.com/office/drawing/2016/5/14/chartex" xmlns:cr="http://schemas.microsoft.com/office/comments/2020/reactions" xmlns:mc="http://schemas.openxmlformats.org/markup-compatibility/2006" xmlns:aink="http://schemas.microsoft.com/office/drawing/2016/ink" xmlns:am3d="http://schemas.microsoft.com/office/drawing/2017/model3d" xmlns:o="urn:schemas-microsoft-com:office:office" xmlns:oel="http://schemas.microsoft.com/office/2019/extlst" xmlns:r="http://schemas.openxmlformats.org/officeDocument/2006/relationships" xmlns:m="http://schemas.openxmlformats.org/officeDocument/2006/math" xmlns:v="urn:schemas-microsoft-com:vml" xmlns:wp14="http://schemas.microsoft.com/office/word/2010/wordprocessingDrawing" xmlns:wp="http://schemas.openxmlformats.org/drawingml/2006/wordprocessingDrawing" xmlns:w10="urn:schemas-microsoft-com:office:word" xmlns:w="http://schemas.openxmlformats.org/wordprocessingml/2006/main" xmlns:w14="http://schemas.microsoft.com/office/word/2010/wordml" xmlns:w15="http://schemas.microsoft.com/office/word/2012/wordml" xmlns:w16cex="http://schemas.microsoft.com/office/word/2018/wordml/cex" xmlns:w16cid="http://schemas.microsoft.com/office/word/2016/wordml/cid" xmlns:w16="http://schemas.microsoft.com/office/word/2018/wordml" xmlns:w16sdtdh="http://schemas.microsoft.com/office/word/2020/wordml/sdtdatahash" xmlns:w16se="http://schemas.microsoft.com/office/word/2015/wordml/symex" xmlns:wpg="http://schemas.microsoft.com/office/word/2010/wordprocessingGroup" xmlns:wpi="http://schemas.microsoft.com/office/word/2010/wordprocessingInk" xmlns:wne="http://schemas.microsoft.com/office/word/2006/wordml" xmlns:wps="http://schemas.microsoft.com/office/word/2010/wordprocessingShape" mc:Ignorable="w14 w15 w16se w16cid w16 w16cex w16sdtdh cr wp14">
+<w16cex:commentsExtensible xmlns:wpc="http://schemas.microsoft.com/office/word/2010/wordprocessingCanvas" xmlns:cx="http://schemas.microsoft.com/office/drawing/2014/chartex" xmlns:cx1="http://schemas.microsoft.com/office/drawing/2015/9/8/chartex" xmlns:cx2="http://schemas.microsoft.com/office/drawing/2015/10/21/chartex" xmlns:cx3="http://schemas.microsoft.com/office/drawing/2016/5/9/chartex" xmlns:cx4="http://schemas.microsoft.com/office/drawing/2016/5/10/chartex" xmlns:cx5="http://schemas.microsoft.com/office/drawing/2016/5/11/chartex" xmlns:cx6="http://schemas.microsoft.com/office/drawing/2016/5/12/chartex" xmlns:cx7="http://schemas.microsoft.com/office/drawing/2016/5/13/chartex" xmlns:cx8="http://schemas.microsoft.com/office/drawing/2016/5/14/chartex" xmlns:cr="http://schemas.microsoft.com/office/comments/2020/reactions" xmlns:mc="http://schemas.openxmlformats.org/markup-compatibility/2006" xmlns:aink="http://schemas.microsoft.com/office/drawing/2016/ink" xmlns:am3d="http://schemas.microsoft.com/office/drawing/2017/model3d" xmlns:o="urn:schemas-microsoft-com:office:office" xmlns:oel="http://schemas.microsoft.com/office/2019/extlst" xmlns:r="http://schemas.openxmlformats.org/officeDocument/2006/relationships" xmlns:m="http://schemas.openxmlformats.org/officeDocument/2006/math" xmlns:v="urn:schemas-microsoft-com:vml" xmlns:wp14="http://schemas.microsoft.com/office/word/2010/wordprocessingDrawing" xmlns:wp="http://schemas.openxmlformats.org/drawingml/2006/wordprocessingDrawing" xmlns:w10="urn:schemas-microsoft-com:office:word" xmlns:w="http://schemas.openxmlformats.org/wordprocessingml/2006/main" xmlns:w14="http://schemas.microsoft.com/office/word/2010/wordml" xmlns:w15="http://schemas.microsoft.com/office/word/2012/wordml" xmlns:w16cex="http://schemas.microsoft.com/office/word/2018/wordml/cex" xmlns:w16cid="http://schemas.microsoft.com/office/word/2016/wordml/cid" xmlns:w16="http://schemas.microsoft.com/office/word/2018/wordml" xmlns:w16du="http://schemas.microsoft.com/office/word/2023/wordml/word16du" xmlns:w16sdtdh="http://schemas.microsoft.com/office/word/2020/wordml/sdtdatahash" xmlns:w16se="http://schemas.microsoft.com/office/word/2015/wordml/symex" xmlns:wpg="http://schemas.microsoft.com/office/word/2010/wordprocessingGroup" xmlns:wpi="http://schemas.microsoft.com/office/word/2010/wordprocessingInk" xmlns:wne="http://schemas.microsoft.com/office/word/2006/wordml" xmlns:wps="http://schemas.microsoft.com/office/word/2010/wordprocessingShape" mc:Ignorable="w14 w15 w16se w16cid w16 w16cex w16sdtdh cr w16du wp14">
   <w16cex:commentExtensible w16cex:durableId="33308648" w16cex:dateUtc="2024-06-19T11:20:00Z"/>
   <w16cex:commentExtensible w16cex:durableId="4C700F9B" w16cex:dateUtc="2024-06-19T11:20:00Z"/>
   <w16cex:commentExtensible w16cex:durableId="62EB1CD3" w16cex:dateUtc="2024-06-19T11:16:00Z"/>
+  <w16cex:commentExtensible w16cex:durableId="52A5F9EF" w16cex:dateUtc="2024-06-19T14:08:00Z"/>
   <w16cex:commentExtensible w16cex:durableId="446927B4" w16cex:dateUtc="2024-06-19T11:36:00Z"/>
+  <w16cex:commentExtensible w16cex:durableId="37DA5ADF" w16cex:dateUtc="2024-06-19T14:08:00Z"/>
   <w16cex:commentExtensible w16cex:durableId="35AFB0F7" w16cex:dateUtc="2024-06-19T11:44:00Z"/>
+  <w16cex:commentExtensible w16cex:durableId="4F9EEAF5" w16cex:dateUtc="2024-06-19T14:09:00Z"/>
   <w16cex:commentExtensible w16cex:durableId="29EF1C6D" w16cex:dateUtc="2024-05-26T14:13:00Z"/>
   <w16cex:commentExtensible w16cex:durableId="37BC9B5F" w16cex:dateUtc="2024-05-28T21:29:00Z"/>
   <w16cex:commentExtensible w16cex:durableId="1408A4CB" w16cex:dateUtc="2024-06-19T11:53:00Z"/>
@@ -13531,8 +13693,11 @@
   <w16cex:commentExtensible w16cex:durableId="2EA3586C" w16cex:dateUtc="2024-06-19T11:56:00Z"/>
   <w16cex:commentExtensible w16cex:durableId="512675E1" w16cex:dateUtc="2024-06-19T12:05:00Z"/>
   <w16cex:commentExtensible w16cex:durableId="4A16876B" w16cex:dateUtc="2024-06-19T12:06:00Z"/>
+  <w16cex:commentExtensible w16cex:durableId="49E3E39F" w16cex:dateUtc="2024-06-19T14:38:00Z"/>
   <w16cex:commentExtensible w16cex:durableId="580DBA35" w16cex:dateUtc="2024-06-19T12:08:00Z"/>
+  <w16cex:commentExtensible w16cex:durableId="5DFAE6D1" w16cex:dateUtc="2024-06-19T14:24:00Z"/>
   <w16cex:commentExtensible w16cex:durableId="4D33ACCE" w16cex:dateUtc="2024-06-19T12:08:00Z"/>
+  <w16cex:commentExtensible w16cex:durableId="35A71BDB" w16cex:dateUtc="2024-06-19T14:24:00Z"/>
   <w16cex:commentExtensible w16cex:durableId="7AB865F7" w16cex:dateUtc="2024-06-19T12:10:00Z"/>
   <w16cex:commentExtensible w16cex:durableId="20626300" w16cex:dateUtc="2024-06-19T12:11:00Z"/>
   <w16cex:commentExtensible w16cex:durableId="4C2539CF" w16cex:dateUtc="2024-06-19T12:12:00Z"/>
@@ -13544,12 +13709,15 @@
 </file>
 
 <file path=word/commentsIds.xml><?xml version="1.0" encoding="utf-8"?>
-<w16cid:commentsIds xmlns:wpc="http://schemas.microsoft.com/office/word/2010/wordprocessingCanvas" xmlns:cx="http://schemas.microsoft.com/office/drawing/2014/chartex" xmlns:cx1="http://schemas.microsoft.com/office/drawing/2015/9/8/chartex" xmlns:cx2="http://schemas.microsoft.com/office/drawing/2015/10/21/chartex" xmlns:cx3="http://schemas.microsoft.com/office/drawing/2016/5/9/chartex" xmlns:cx4="http://schemas.microsoft.com/office/drawing/2016/5/10/chartex" xmlns:cx5="http://schemas.microsoft.com/office/drawing/2016/5/11/chartex" xmlns:cx6="http://schemas.microsoft.com/office/drawing/2016/5/12/chartex" xmlns:cx7="http://schemas.microsoft.com/office/drawing/2016/5/13/chartex" xmlns:cx8="http://schemas.microsoft.com/office/drawing/2016/5/14/chartex" xmlns:mc="http://schemas.openxmlformats.org/markup-compatibility/2006" xmlns:aink="http://schemas.microsoft.com/office/drawing/2016/ink" xmlns:am3d="http://schemas.microsoft.com/office/drawing/2017/model3d" xmlns:o="urn:schemas-microsoft-com:office:office" xmlns:oel="http://schemas.microsoft.com/office/2019/extlst" xmlns:r="http://schemas.openxmlformats.org/officeDocument/2006/relationships" xmlns:m="http://schemas.openxmlformats.org/officeDocument/2006/math" xmlns:v="urn:schemas-microsoft-com:vml" xmlns:wp14="http://schemas.microsoft.com/office/word/2010/wordprocessingDrawing" xmlns:wp="http://schemas.openxmlformats.org/drawingml/2006/wordprocessingDrawing" xmlns:w10="urn:schemas-microsoft-com:office:word" xmlns:w="http://schemas.openxmlformats.org/wordprocessingml/2006/main" xmlns:w14="http://schemas.microsoft.com/office/word/2010/wordml" xmlns:w15="http://schemas.microsoft.com/office/word/2012/wordml" xmlns:w16cex="http://schemas.microsoft.com/office/word/2018/wordml/cex" xmlns:w16cid="http://schemas.microsoft.com/office/word/2016/wordml/cid" xmlns:w16="http://schemas.microsoft.com/office/word/2018/wordml" xmlns:w16sdtdh="http://schemas.microsoft.com/office/word/2020/wordml/sdtdatahash" xmlns:w16se="http://schemas.microsoft.com/office/word/2015/wordml/symex" xmlns:wpg="http://schemas.microsoft.com/office/word/2010/wordprocessingGroup" xmlns:wpi="http://schemas.microsoft.com/office/word/2010/wordprocessingInk" xmlns:wne="http://schemas.microsoft.com/office/word/2006/wordml" xmlns:wps="http://schemas.microsoft.com/office/word/2010/wordprocessingShape" mc:Ignorable="w14 w15 w16se w16cid w16 w16cex w16sdtdh wp14">
+<w16cid:commentsIds xmlns:wpc="http://schemas.microsoft.com/office/word/2010/wordprocessingCanvas" xmlns:cx="http://schemas.microsoft.com/office/drawing/2014/chartex" xmlns:cx1="http://schemas.microsoft.com/office/drawing/2015/9/8/chartex" xmlns:cx2="http://schemas.microsoft.com/office/drawing/2015/10/21/chartex" xmlns:cx3="http://schemas.microsoft.com/office/drawing/2016/5/9/chartex" xmlns:cx4="http://schemas.microsoft.com/office/drawing/2016/5/10/chartex" xmlns:cx5="http://schemas.microsoft.com/office/drawing/2016/5/11/chartex" xmlns:cx6="http://schemas.microsoft.com/office/drawing/2016/5/12/chartex" xmlns:cx7="http://schemas.microsoft.com/office/drawing/2016/5/13/chartex" xmlns:cx8="http://schemas.microsoft.com/office/drawing/2016/5/14/chartex" xmlns:mc="http://schemas.openxmlformats.org/markup-compatibility/2006" xmlns:aink="http://schemas.microsoft.com/office/drawing/2016/ink" xmlns:am3d="http://schemas.microsoft.com/office/drawing/2017/model3d" xmlns:o="urn:schemas-microsoft-com:office:office" xmlns:oel="http://schemas.microsoft.com/office/2019/extlst" xmlns:r="http://schemas.openxmlformats.org/officeDocument/2006/relationships" xmlns:m="http://schemas.openxmlformats.org/officeDocument/2006/math" xmlns:v="urn:schemas-microsoft-com:vml" xmlns:wp14="http://schemas.microsoft.com/office/word/2010/wordprocessingDrawing" xmlns:wp="http://schemas.openxmlformats.org/drawingml/2006/wordprocessingDrawing" xmlns:w10="urn:schemas-microsoft-com:office:word" xmlns:w="http://schemas.openxmlformats.org/wordprocessingml/2006/main" xmlns:w14="http://schemas.microsoft.com/office/word/2010/wordml" xmlns:w15="http://schemas.microsoft.com/office/word/2012/wordml" xmlns:w16cex="http://schemas.microsoft.com/office/word/2018/wordml/cex" xmlns:w16cid="http://schemas.microsoft.com/office/word/2016/wordml/cid" xmlns:w16="http://schemas.microsoft.com/office/word/2018/wordml" xmlns:w16du="http://schemas.microsoft.com/office/word/2023/wordml/word16du" xmlns:w16sdtdh="http://schemas.microsoft.com/office/word/2020/wordml/sdtdatahash" xmlns:w16se="http://schemas.microsoft.com/office/word/2015/wordml/symex" xmlns:wpg="http://schemas.microsoft.com/office/word/2010/wordprocessingGroup" xmlns:wpi="http://schemas.microsoft.com/office/word/2010/wordprocessingInk" xmlns:wne="http://schemas.microsoft.com/office/word/2006/wordml" xmlns:wps="http://schemas.microsoft.com/office/word/2010/wordprocessingShape" mc:Ignorable="w14 w15 w16se w16cid w16 w16cex w16sdtdh w16du wp14">
   <w16cid:commentId w16cid:paraId="491A6E94" w16cid:durableId="33308648"/>
   <w16cid:commentId w16cid:paraId="2248DE26" w16cid:durableId="4C700F9B"/>
   <w16cid:commentId w16cid:paraId="5449EC3A" w16cid:durableId="62EB1CD3"/>
+  <w16cid:commentId w16cid:paraId="79A15F26" w16cid:durableId="52A5F9EF"/>
   <w16cid:commentId w16cid:paraId="556EC1CF" w16cid:durableId="446927B4"/>
+  <w16cid:commentId w16cid:paraId="10923FAB" w16cid:durableId="37DA5ADF"/>
   <w16cid:commentId w16cid:paraId="05DD7706" w16cid:durableId="35AFB0F7"/>
+  <w16cid:commentId w16cid:paraId="60E8C8FB" w16cid:durableId="4F9EEAF5"/>
   <w16cid:commentId w16cid:paraId="7716E497" w16cid:durableId="29EF1C6D"/>
   <w16cid:commentId w16cid:paraId="085690B2" w16cid:durableId="37BC9B5F"/>
   <w16cid:commentId w16cid:paraId="6351C447" w16cid:durableId="1408A4CB"/>
@@ -13570,8 +13738,11 @@
   <w16cid:commentId w16cid:paraId="75657148" w16cid:durableId="2EA3586C"/>
   <w16cid:commentId w16cid:paraId="573C30B2" w16cid:durableId="512675E1"/>
   <w16cid:commentId w16cid:paraId="1912B893" w16cid:durableId="4A16876B"/>
+  <w16cid:commentId w16cid:paraId="175B8F91" w16cid:durableId="49E3E39F"/>
   <w16cid:commentId w16cid:paraId="164F6D2E" w16cid:durableId="580DBA35"/>
+  <w16cid:commentId w16cid:paraId="320926C6" w16cid:durableId="5DFAE6D1"/>
   <w16cid:commentId w16cid:paraId="53B741FA" w16cid:durableId="4D33ACCE"/>
+  <w16cid:commentId w16cid:paraId="7B5A5A16" w16cid:durableId="35A71BDB"/>
   <w16cid:commentId w16cid:paraId="06D01E17" w16cid:durableId="7AB865F7"/>
   <w16cid:commentId w16cid:paraId="281B2D89" w16cid:durableId="20626300"/>
   <w16cid:commentId w16cid:paraId="253DFC99" w16cid:durableId="4C2539CF"/>
@@ -13583,7 +13754,7 @@
 </file>
 
 <file path=word/endnotes.xml><?xml version="1.0" encoding="utf-8"?>
-<w:endnotes xmlns:wpc="http://schemas.microsoft.com/office/word/2010/wordprocessingCanvas" xmlns:cx="http://schemas.microsoft.com/office/drawing/2014/chartex" xmlns:cx1="http://schemas.microsoft.com/office/drawing/2015/9/8/chartex" xmlns:cx2="http://schemas.microsoft.com/office/drawing/2015/10/21/chartex" xmlns:cx3="http://schemas.microsoft.com/office/drawing/2016/5/9/chartex" xmlns:cx4="http://schemas.microsoft.com/office/drawing/2016/5/10/chartex" xmlns:cx5="http://schemas.microsoft.com/office/drawing/2016/5/11/chartex" xmlns:cx6="http://schemas.microsoft.com/office/drawing/2016/5/12/chartex" xmlns:cx7="http://schemas.microsoft.com/office/drawing/2016/5/13/chartex" xmlns:cx8="http://schemas.microsoft.com/office/drawing/2016/5/14/chartex" xmlns:mc="http://schemas.openxmlformats.org/markup-compatibility/2006" xmlns:aink="http://schemas.microsoft.com/office/drawing/2016/ink" xmlns:am3d="http://schemas.microsoft.com/office/drawing/2017/model3d" xmlns:o="urn:schemas-microsoft-com:office:office" xmlns:oel="http://schemas.microsoft.com/office/2019/extlst" xmlns:r="http://schemas.openxmlformats.org/officeDocument/2006/relationships" xmlns:m="http://schemas.openxmlformats.org/officeDocument/2006/math" xmlns:v="urn:schemas-microsoft-com:vml" xmlns:wp14="http://schemas.microsoft.com/office/word/2010/wordprocessingDrawing" xmlns:wp="http://schemas.openxmlformats.org/drawingml/2006/wordprocessingDrawing" xmlns:w10="urn:schemas-microsoft-com:office:word" xmlns:w="http://schemas.openxmlformats.org/wordprocessingml/2006/main" xmlns:w14="http://schemas.microsoft.com/office/word/2010/wordml" xmlns:w15="http://schemas.microsoft.com/office/word/2012/wordml" xmlns:w16cex="http://schemas.microsoft.com/office/word/2018/wordml/cex" xmlns:w16cid="http://schemas.microsoft.com/office/word/2016/wordml/cid" xmlns:w16="http://schemas.microsoft.com/office/word/2018/wordml" xmlns:w16sdtdh="http://schemas.microsoft.com/office/word/2020/wordml/sdtdatahash" xmlns:w16se="http://schemas.microsoft.com/office/word/2015/wordml/symex" xmlns:wpg="http://schemas.microsoft.com/office/word/2010/wordprocessingGroup" xmlns:wpi="http://schemas.microsoft.com/office/word/2010/wordprocessingInk" xmlns:wne="http://schemas.microsoft.com/office/word/2006/wordml" xmlns:wps="http://schemas.microsoft.com/office/word/2010/wordprocessingShape" mc:Ignorable="w14 w15 w16se w16cid w16 w16cex w16sdtdh wp14">
+<w:endnotes xmlns:wpc="http://schemas.microsoft.com/office/word/2010/wordprocessingCanvas" xmlns:cx="http://schemas.microsoft.com/office/drawing/2014/chartex" xmlns:cx1="http://schemas.microsoft.com/office/drawing/2015/9/8/chartex" xmlns:cx2="http://schemas.microsoft.com/office/drawing/2015/10/21/chartex" xmlns:cx3="http://schemas.microsoft.com/office/drawing/2016/5/9/chartex" xmlns:cx4="http://schemas.microsoft.com/office/drawing/2016/5/10/chartex" xmlns:cx5="http://schemas.microsoft.com/office/drawing/2016/5/11/chartex" xmlns:cx6="http://schemas.microsoft.com/office/drawing/2016/5/12/chartex" xmlns:cx7="http://schemas.microsoft.com/office/drawing/2016/5/13/chartex" xmlns:cx8="http://schemas.microsoft.com/office/drawing/2016/5/14/chartex" xmlns:mc="http://schemas.openxmlformats.org/markup-compatibility/2006" xmlns:aink="http://schemas.microsoft.com/office/drawing/2016/ink" xmlns:am3d="http://schemas.microsoft.com/office/drawing/2017/model3d" xmlns:o="urn:schemas-microsoft-com:office:office" xmlns:oel="http://schemas.microsoft.com/office/2019/extlst" xmlns:r="http://schemas.openxmlformats.org/officeDocument/2006/relationships" xmlns:m="http://schemas.openxmlformats.org/officeDocument/2006/math" xmlns:v="urn:schemas-microsoft-com:vml" xmlns:wp14="http://schemas.microsoft.com/office/word/2010/wordprocessingDrawing" xmlns:wp="http://schemas.openxmlformats.org/drawingml/2006/wordprocessingDrawing" xmlns:w10="urn:schemas-microsoft-com:office:word" xmlns:w="http://schemas.openxmlformats.org/wordprocessingml/2006/main" xmlns:w14="http://schemas.microsoft.com/office/word/2010/wordml" xmlns:w15="http://schemas.microsoft.com/office/word/2012/wordml" xmlns:w16cex="http://schemas.microsoft.com/office/word/2018/wordml/cex" xmlns:w16cid="http://schemas.microsoft.com/office/word/2016/wordml/cid" xmlns:w16="http://schemas.microsoft.com/office/word/2018/wordml" xmlns:w16du="http://schemas.microsoft.com/office/word/2023/wordml/word16du" xmlns:w16sdtdh="http://schemas.microsoft.com/office/word/2020/wordml/sdtdatahash" xmlns:w16se="http://schemas.microsoft.com/office/word/2015/wordml/symex" xmlns:wpg="http://schemas.microsoft.com/office/word/2010/wordprocessingGroup" xmlns:wpi="http://schemas.microsoft.com/office/word/2010/wordprocessingInk" xmlns:wne="http://schemas.microsoft.com/office/word/2006/wordml" xmlns:wps="http://schemas.microsoft.com/office/word/2010/wordprocessingShape" mc:Ignorable="w14 w15 w16se w16cid w16 w16cex w16sdtdh w16du wp14">
   <w:endnote w:type="separator" w:id="-1">
     <w:p>
       <w:r>
@@ -13607,7 +13778,7 @@
 </file>
 
 <file path=word/footer1.xml><?xml version="1.0" encoding="utf-8"?>
-<w:ftr xmlns:wpc="http://schemas.microsoft.com/office/word/2010/wordprocessingCanvas" xmlns:cx="http://schemas.microsoft.com/office/drawing/2014/chartex" xmlns:cx1="http://schemas.microsoft.com/office/drawing/2015/9/8/chartex" xmlns:cx2="http://schemas.microsoft.com/office/drawing/2015/10/21/chartex" xmlns:cx3="http://schemas.microsoft.com/office/drawing/2016/5/9/chartex" xmlns:cx4="http://schemas.microsoft.com/office/drawing/2016/5/10/chartex" xmlns:cx5="http://schemas.microsoft.com/office/drawing/2016/5/11/chartex" xmlns:cx6="http://schemas.microsoft.com/office/drawing/2016/5/12/chartex" xmlns:cx7="http://schemas.microsoft.com/office/drawing/2016/5/13/chartex" xmlns:cx8="http://schemas.microsoft.com/office/drawing/2016/5/14/chartex" xmlns:mc="http://schemas.openxmlformats.org/markup-compatibility/2006" xmlns:aink="http://schemas.microsoft.com/office/drawing/2016/ink" xmlns:am3d="http://schemas.microsoft.com/office/drawing/2017/model3d" xmlns:o="urn:schemas-microsoft-com:office:office" xmlns:oel="http://schemas.microsoft.com/office/2019/extlst" xmlns:r="http://schemas.openxmlformats.org/officeDocument/2006/relationships" xmlns:m="http://schemas.openxmlformats.org/officeDocument/2006/math" xmlns:v="urn:schemas-microsoft-com:vml" xmlns:wp14="http://schemas.microsoft.com/office/word/2010/wordprocessingDrawing" xmlns:wp="http://schemas.openxmlformats.org/drawingml/2006/wordprocessingDrawing" xmlns:w10="urn:schemas-microsoft-com:office:word" xmlns:w="http://schemas.openxmlformats.org/wordprocessingml/2006/main" xmlns:w14="http://schemas.microsoft.com/office/word/2010/wordml" xmlns:w15="http://schemas.microsoft.com/office/word/2012/wordml" xmlns:w16cex="http://schemas.microsoft.com/office/word/2018/wordml/cex" xmlns:w16cid="http://schemas.microsoft.com/office/word/2016/wordml/cid" xmlns:w16="http://schemas.microsoft.com/office/word/2018/wordml" xmlns:w16sdtdh="http://schemas.microsoft.com/office/word/2020/wordml/sdtdatahash" xmlns:w16se="http://schemas.microsoft.com/office/word/2015/wordml/symex" xmlns:wpg="http://schemas.microsoft.com/office/word/2010/wordprocessingGroup" xmlns:wpi="http://schemas.microsoft.com/office/word/2010/wordprocessingInk" xmlns:wne="http://schemas.microsoft.com/office/word/2006/wordml" xmlns:wps="http://schemas.microsoft.com/office/word/2010/wordprocessingShape" mc:Ignorable="w14 w15 w16se w16cid w16 w16cex w16sdtdh wp14">
+<w:ftr xmlns:wpc="http://schemas.microsoft.com/office/word/2010/wordprocessingCanvas" xmlns:cx="http://schemas.microsoft.com/office/drawing/2014/chartex" xmlns:cx1="http://schemas.microsoft.com/office/drawing/2015/9/8/chartex" xmlns:cx2="http://schemas.microsoft.com/office/drawing/2015/10/21/chartex" xmlns:cx3="http://schemas.microsoft.com/office/drawing/2016/5/9/chartex" xmlns:cx4="http://schemas.microsoft.com/office/drawing/2016/5/10/chartex" xmlns:cx5="http://schemas.microsoft.com/office/drawing/2016/5/11/chartex" xmlns:cx6="http://schemas.microsoft.com/office/drawing/2016/5/12/chartex" xmlns:cx7="http://schemas.microsoft.com/office/drawing/2016/5/13/chartex" xmlns:cx8="http://schemas.microsoft.com/office/drawing/2016/5/14/chartex" xmlns:mc="http://schemas.openxmlformats.org/markup-compatibility/2006" xmlns:aink="http://schemas.microsoft.com/office/drawing/2016/ink" xmlns:am3d="http://schemas.microsoft.com/office/drawing/2017/model3d" xmlns:o="urn:schemas-microsoft-com:office:office" xmlns:oel="http://schemas.microsoft.com/office/2019/extlst" xmlns:r="http://schemas.openxmlformats.org/officeDocument/2006/relationships" xmlns:m="http://schemas.openxmlformats.org/officeDocument/2006/math" xmlns:v="urn:schemas-microsoft-com:vml" xmlns:wp14="http://schemas.microsoft.com/office/word/2010/wordprocessingDrawing" xmlns:wp="http://schemas.openxmlformats.org/drawingml/2006/wordprocessingDrawing" xmlns:w10="urn:schemas-microsoft-com:office:word" xmlns:w="http://schemas.openxmlformats.org/wordprocessingml/2006/main" xmlns:w14="http://schemas.microsoft.com/office/word/2010/wordml" xmlns:w15="http://schemas.microsoft.com/office/word/2012/wordml" xmlns:w16cex="http://schemas.microsoft.com/office/word/2018/wordml/cex" xmlns:w16cid="http://schemas.microsoft.com/office/word/2016/wordml/cid" xmlns:w16="http://schemas.microsoft.com/office/word/2018/wordml" xmlns:w16du="http://schemas.microsoft.com/office/word/2023/wordml/word16du" xmlns:w16sdtdh="http://schemas.microsoft.com/office/word/2020/wordml/sdtdatahash" xmlns:w16se="http://schemas.microsoft.com/office/word/2015/wordml/symex" xmlns:wpg="http://schemas.microsoft.com/office/word/2010/wordprocessingGroup" xmlns:wpi="http://schemas.microsoft.com/office/word/2010/wordprocessingInk" xmlns:wne="http://schemas.microsoft.com/office/word/2006/wordml" xmlns:wps="http://schemas.microsoft.com/office/word/2010/wordprocessingShape" mc:Ignorable="w14 w15 w16se w16cid w16 w16cex w16sdtdh w16du wp14">
   <w:p>
     <w:pPr>
       <w:pStyle w:val="Rodap"/>
@@ -13696,7 +13867,7 @@
 </file>
 
 <file path=word/footer2.xml><?xml version="1.0" encoding="utf-8"?>
-<w:ftr xmlns:wpc="http://schemas.microsoft.com/office/word/2010/wordprocessingCanvas" xmlns:cx="http://schemas.microsoft.com/office/drawing/2014/chartex" xmlns:cx1="http://schemas.microsoft.com/office/drawing/2015/9/8/chartex" xmlns:cx2="http://schemas.microsoft.com/office/drawing/2015/10/21/chartex" xmlns:cx3="http://schemas.microsoft.com/office/drawing/2016/5/9/chartex" xmlns:cx4="http://schemas.microsoft.com/office/drawing/2016/5/10/chartex" xmlns:cx5="http://schemas.microsoft.com/office/drawing/2016/5/11/chartex" xmlns:cx6="http://schemas.microsoft.com/office/drawing/2016/5/12/chartex" xmlns:cx7="http://schemas.microsoft.com/office/drawing/2016/5/13/chartex" xmlns:cx8="http://schemas.microsoft.com/office/drawing/2016/5/14/chartex" xmlns:mc="http://schemas.openxmlformats.org/markup-compatibility/2006" xmlns:aink="http://schemas.microsoft.com/office/drawing/2016/ink" xmlns:am3d="http://schemas.microsoft.com/office/drawing/2017/model3d" xmlns:o="urn:schemas-microsoft-com:office:office" xmlns:oel="http://schemas.microsoft.com/office/2019/extlst" xmlns:r="http://schemas.openxmlformats.org/officeDocument/2006/relationships" xmlns:m="http://schemas.openxmlformats.org/officeDocument/2006/math" xmlns:v="urn:schemas-microsoft-com:vml" xmlns:wp14="http://schemas.microsoft.com/office/word/2010/wordprocessingDrawing" xmlns:wp="http://schemas.openxmlformats.org/drawingml/2006/wordprocessingDrawing" xmlns:w10="urn:schemas-microsoft-com:office:word" xmlns:w="http://schemas.openxmlformats.org/wordprocessingml/2006/main" xmlns:w14="http://schemas.microsoft.com/office/word/2010/wordml" xmlns:w15="http://schemas.microsoft.com/office/word/2012/wordml" xmlns:w16cex="http://schemas.microsoft.com/office/word/2018/wordml/cex" xmlns:w16cid="http://schemas.microsoft.com/office/word/2016/wordml/cid" xmlns:w16="http://schemas.microsoft.com/office/word/2018/wordml" xmlns:w16sdtdh="http://schemas.microsoft.com/office/word/2020/wordml/sdtdatahash" xmlns:w16se="http://schemas.microsoft.com/office/word/2015/wordml/symex" xmlns:wpg="http://schemas.microsoft.com/office/word/2010/wordprocessingGroup" xmlns:wpi="http://schemas.microsoft.com/office/word/2010/wordprocessingInk" xmlns:wne="http://schemas.microsoft.com/office/word/2006/wordml" xmlns:wps="http://schemas.microsoft.com/office/word/2010/wordprocessingShape" mc:Ignorable="w14 w15 w16se w16cid w16 w16cex w16sdtdh wp14">
+<w:ftr xmlns:wpc="http://schemas.microsoft.com/office/word/2010/wordprocessingCanvas" xmlns:cx="http://schemas.microsoft.com/office/drawing/2014/chartex" xmlns:cx1="http://schemas.microsoft.com/office/drawing/2015/9/8/chartex" xmlns:cx2="http://schemas.microsoft.com/office/drawing/2015/10/21/chartex" xmlns:cx3="http://schemas.microsoft.com/office/drawing/2016/5/9/chartex" xmlns:cx4="http://schemas.microsoft.com/office/drawing/2016/5/10/chartex" xmlns:cx5="http://schemas.microsoft.com/office/drawing/2016/5/11/chartex" xmlns:cx6="http://schemas.microsoft.com/office/drawing/2016/5/12/chartex" xmlns:cx7="http://schemas.microsoft.com/office/drawing/2016/5/13/chartex" xmlns:cx8="http://schemas.microsoft.com/office/drawing/2016/5/14/chartex" xmlns:mc="http://schemas.openxmlformats.org/markup-compatibility/2006" xmlns:aink="http://schemas.microsoft.com/office/drawing/2016/ink" xmlns:am3d="http://schemas.microsoft.com/office/drawing/2017/model3d" xmlns:o="urn:schemas-microsoft-com:office:office" xmlns:oel="http://schemas.microsoft.com/office/2019/extlst" xmlns:r="http://schemas.openxmlformats.org/officeDocument/2006/relationships" xmlns:m="http://schemas.openxmlformats.org/officeDocument/2006/math" xmlns:v="urn:schemas-microsoft-com:vml" xmlns:wp14="http://schemas.microsoft.com/office/word/2010/wordprocessingDrawing" xmlns:wp="http://schemas.openxmlformats.org/drawingml/2006/wordprocessingDrawing" xmlns:w10="urn:schemas-microsoft-com:office:word" xmlns:w="http://schemas.openxmlformats.org/wordprocessingml/2006/main" xmlns:w14="http://schemas.microsoft.com/office/word/2010/wordml" xmlns:w15="http://schemas.microsoft.com/office/word/2012/wordml" xmlns:w16cex="http://schemas.microsoft.com/office/word/2018/wordml/cex" xmlns:w16cid="http://schemas.microsoft.com/office/word/2016/wordml/cid" xmlns:w16="http://schemas.microsoft.com/office/word/2018/wordml" xmlns:w16du="http://schemas.microsoft.com/office/word/2023/wordml/word16du" xmlns:w16sdtdh="http://schemas.microsoft.com/office/word/2020/wordml/sdtdatahash" xmlns:w16se="http://schemas.microsoft.com/office/word/2015/wordml/symex" xmlns:wpg="http://schemas.microsoft.com/office/word/2010/wordprocessingGroup" xmlns:wpi="http://schemas.microsoft.com/office/word/2010/wordprocessingInk" xmlns:wne="http://schemas.microsoft.com/office/word/2006/wordml" xmlns:wps="http://schemas.microsoft.com/office/word/2010/wordprocessingShape" mc:Ignorable="w14 w15 w16se w16cid w16 w16cex w16sdtdh w16du wp14">
   <w:p>
     <w:pPr>
       <w:pStyle w:val="Rodap"/>
@@ -13767,7 +13938,7 @@
 </file>
 
 <file path=word/footnotes.xml><?xml version="1.0" encoding="utf-8"?>
-<w:footnotes xmlns:wpc="http://schemas.microsoft.com/office/word/2010/wordprocessingCanvas" xmlns:cx="http://schemas.microsoft.com/office/drawing/2014/chartex" xmlns:cx1="http://schemas.microsoft.com/office/drawing/2015/9/8/chartex" xmlns:cx2="http://schemas.microsoft.com/office/drawing/2015/10/21/chartex" xmlns:cx3="http://schemas.microsoft.com/office/drawing/2016/5/9/chartex" xmlns:cx4="http://schemas.microsoft.com/office/drawing/2016/5/10/chartex" xmlns:cx5="http://schemas.microsoft.com/office/drawing/2016/5/11/chartex" xmlns:cx6="http://schemas.microsoft.com/office/drawing/2016/5/12/chartex" xmlns:cx7="http://schemas.microsoft.com/office/drawing/2016/5/13/chartex" xmlns:cx8="http://schemas.microsoft.com/office/drawing/2016/5/14/chartex" xmlns:mc="http://schemas.openxmlformats.org/markup-compatibility/2006" xmlns:aink="http://schemas.microsoft.com/office/drawing/2016/ink" xmlns:am3d="http://schemas.microsoft.com/office/drawing/2017/model3d" xmlns:o="urn:schemas-microsoft-com:office:office" xmlns:oel="http://schemas.microsoft.com/office/2019/extlst" xmlns:r="http://schemas.openxmlformats.org/officeDocument/2006/relationships" xmlns:m="http://schemas.openxmlformats.org/officeDocument/2006/math" xmlns:v="urn:schemas-microsoft-com:vml" xmlns:wp14="http://schemas.microsoft.com/office/word/2010/wordprocessingDrawing" xmlns:wp="http://schemas.openxmlformats.org/drawingml/2006/wordprocessingDrawing" xmlns:w10="urn:schemas-microsoft-com:office:word" xmlns:w="http://schemas.openxmlformats.org/wordprocessingml/2006/main" xmlns:w14="http://schemas.microsoft.com/office/word/2010/wordml" xmlns:w15="http://schemas.microsoft.com/office/word/2012/wordml" xmlns:w16cex="http://schemas.microsoft.com/office/word/2018/wordml/cex" xmlns:w16cid="http://schemas.microsoft.com/office/word/2016/wordml/cid" xmlns:w16="http://schemas.microsoft.com/office/word/2018/wordml" xmlns:w16sdtdh="http://schemas.microsoft.com/office/word/2020/wordml/sdtdatahash" xmlns:w16se="http://schemas.microsoft.com/office/word/2015/wordml/symex" xmlns:wpg="http://schemas.microsoft.com/office/word/2010/wordprocessingGroup" xmlns:wpi="http://schemas.microsoft.com/office/word/2010/wordprocessingInk" xmlns:wne="http://schemas.microsoft.com/office/word/2006/wordml" xmlns:wps="http://schemas.microsoft.com/office/word/2010/wordprocessingShape" mc:Ignorable="w14 w15 w16se w16cid w16 w16cex w16sdtdh wp14">
+<w:footnotes xmlns:wpc="http://schemas.microsoft.com/office/word/2010/wordprocessingCanvas" xmlns:cx="http://schemas.microsoft.com/office/drawing/2014/chartex" xmlns:cx1="http://schemas.microsoft.com/office/drawing/2015/9/8/chartex" xmlns:cx2="http://schemas.microsoft.com/office/drawing/2015/10/21/chartex" xmlns:cx3="http://schemas.microsoft.com/office/drawing/2016/5/9/chartex" xmlns:cx4="http://schemas.microsoft.com/office/drawing/2016/5/10/chartex" xmlns:cx5="http://schemas.microsoft.com/office/drawing/2016/5/11/chartex" xmlns:cx6="http://schemas.microsoft.com/office/drawing/2016/5/12/chartex" xmlns:cx7="http://schemas.microsoft.com/office/drawing/2016/5/13/chartex" xmlns:cx8="http://schemas.microsoft.com/office/drawing/2016/5/14/chartex" xmlns:mc="http://schemas.openxmlformats.org/markup-compatibility/2006" xmlns:aink="http://schemas.microsoft.com/office/drawing/2016/ink" xmlns:am3d="http://schemas.microsoft.com/office/drawing/2017/model3d" xmlns:o="urn:schemas-microsoft-com:office:office" xmlns:oel="http://schemas.microsoft.com/office/2019/extlst" xmlns:r="http://schemas.openxmlformats.org/officeDocument/2006/relationships" xmlns:m="http://schemas.openxmlformats.org/officeDocument/2006/math" xmlns:v="urn:schemas-microsoft-com:vml" xmlns:wp14="http://schemas.microsoft.com/office/word/2010/wordprocessingDrawing" xmlns:wp="http://schemas.openxmlformats.org/drawingml/2006/wordprocessingDrawing" xmlns:w10="urn:schemas-microsoft-com:office:word" xmlns:w="http://schemas.openxmlformats.org/wordprocessingml/2006/main" xmlns:w14="http://schemas.microsoft.com/office/word/2010/wordml" xmlns:w15="http://schemas.microsoft.com/office/word/2012/wordml" xmlns:w16cex="http://schemas.microsoft.com/office/word/2018/wordml/cex" xmlns:w16cid="http://schemas.microsoft.com/office/word/2016/wordml/cid" xmlns:w16="http://schemas.microsoft.com/office/word/2018/wordml" xmlns:w16du="http://schemas.microsoft.com/office/word/2023/wordml/word16du" xmlns:w16sdtdh="http://schemas.microsoft.com/office/word/2020/wordml/sdtdatahash" xmlns:w16se="http://schemas.microsoft.com/office/word/2015/wordml/symex" xmlns:wpg="http://schemas.microsoft.com/office/word/2010/wordprocessingGroup" xmlns:wpi="http://schemas.microsoft.com/office/word/2010/wordprocessingInk" xmlns:wne="http://schemas.microsoft.com/office/word/2006/wordml" xmlns:wps="http://schemas.microsoft.com/office/word/2010/wordprocessingShape" mc:Ignorable="w14 w15 w16se w16cid w16 w16cex w16sdtdh w16du wp14">
   <w:footnote w:type="separator" w:id="-1">
     <w:p>
       <w:r>
@@ -13791,7 +13962,7 @@
 </file>
 
 <file path=word/numbering.xml><?xml version="1.0" encoding="utf-8"?>
-<w:numbering xmlns:wpc="http://schemas.microsoft.com/office/word/2010/wordprocessingCanvas" xmlns:cx="http://schemas.microsoft.com/office/drawing/2014/chartex" xmlns:cx1="http://schemas.microsoft.com/office/drawing/2015/9/8/chartex" xmlns:cx2="http://schemas.microsoft.com/office/drawing/2015/10/21/chartex" xmlns:cx3="http://schemas.microsoft.com/office/drawing/2016/5/9/chartex" xmlns:cx4="http://schemas.microsoft.com/office/drawing/2016/5/10/chartex" xmlns:cx5="http://schemas.microsoft.com/office/drawing/2016/5/11/chartex" xmlns:cx6="http://schemas.microsoft.com/office/drawing/2016/5/12/chartex" xmlns:cx7="http://schemas.microsoft.com/office/drawing/2016/5/13/chartex" xmlns:cx8="http://schemas.microsoft.com/office/drawing/2016/5/14/chartex" xmlns:mc="http://schemas.openxmlformats.org/markup-compatibility/2006" xmlns:aink="http://schemas.microsoft.com/office/drawing/2016/ink" xmlns:am3d="http://schemas.microsoft.com/office/drawing/2017/model3d" xmlns:o="urn:schemas-microsoft-com:office:office" xmlns:oel="http://schemas.microsoft.com/office/2019/extlst" xmlns:r="http://schemas.openxmlformats.org/officeDocument/2006/relationships" xmlns:m="http://schemas.openxmlformats.org/officeDocument/2006/math" xmlns:v="urn:schemas-microsoft-com:vml" xmlns:wp14="http://schemas.microsoft.com/office/word/2010/wordprocessingDrawing" xmlns:wp="http://schemas.openxmlformats.org/drawingml/2006/wordprocessingDrawing" xmlns:w10="urn:schemas-microsoft-com:office:word" xmlns:w="http://schemas.openxmlformats.org/wordprocessingml/2006/main" xmlns:w14="http://schemas.microsoft.com/office/word/2010/wordml" xmlns:w15="http://schemas.microsoft.com/office/word/2012/wordml" xmlns:w16cex="http://schemas.microsoft.com/office/word/2018/wordml/cex" xmlns:w16cid="http://schemas.microsoft.com/office/word/2016/wordml/cid" xmlns:w16="http://schemas.microsoft.com/office/word/2018/wordml" xmlns:w16sdtdh="http://schemas.microsoft.com/office/word/2020/wordml/sdtdatahash" xmlns:w16se="http://schemas.microsoft.com/office/word/2015/wordml/symex" xmlns:wpg="http://schemas.microsoft.com/office/word/2010/wordprocessingGroup" xmlns:wpi="http://schemas.microsoft.com/office/word/2010/wordprocessingInk" xmlns:wne="http://schemas.microsoft.com/office/word/2006/wordml" xmlns:wps="http://schemas.microsoft.com/office/word/2010/wordprocessingShape" mc:Ignorable="w14 w15 w16se w16cid w16 w16cex w16sdtdh wp14">
+<w:numbering xmlns:wpc="http://schemas.microsoft.com/office/word/2010/wordprocessingCanvas" xmlns:cx="http://schemas.microsoft.com/office/drawing/2014/chartex" xmlns:cx1="http://schemas.microsoft.com/office/drawing/2015/9/8/chartex" xmlns:cx2="http://schemas.microsoft.com/office/drawing/2015/10/21/chartex" xmlns:cx3="http://schemas.microsoft.com/office/drawing/2016/5/9/chartex" xmlns:cx4="http://schemas.microsoft.com/office/drawing/2016/5/10/chartex" xmlns:cx5="http://schemas.microsoft.com/office/drawing/2016/5/11/chartex" xmlns:cx6="http://schemas.microsoft.com/office/drawing/2016/5/12/chartex" xmlns:cx7="http://schemas.microsoft.com/office/drawing/2016/5/13/chartex" xmlns:cx8="http://schemas.microsoft.com/office/drawing/2016/5/14/chartex" xmlns:mc="http://schemas.openxmlformats.org/markup-compatibility/2006" xmlns:aink="http://schemas.microsoft.com/office/drawing/2016/ink" xmlns:am3d="http://schemas.microsoft.com/office/drawing/2017/model3d" xmlns:o="urn:schemas-microsoft-com:office:office" xmlns:oel="http://schemas.microsoft.com/office/2019/extlst" xmlns:r="http://schemas.openxmlformats.org/officeDocument/2006/relationships" xmlns:m="http://schemas.openxmlformats.org/officeDocument/2006/math" xmlns:v="urn:schemas-microsoft-com:vml" xmlns:wp14="http://schemas.microsoft.com/office/word/2010/wordprocessingDrawing" xmlns:wp="http://schemas.openxmlformats.org/drawingml/2006/wordprocessingDrawing" xmlns:w10="urn:schemas-microsoft-com:office:word" xmlns:w="http://schemas.openxmlformats.org/wordprocessingml/2006/main" xmlns:w14="http://schemas.microsoft.com/office/word/2010/wordml" xmlns:w15="http://schemas.microsoft.com/office/word/2012/wordml" xmlns:w16cex="http://schemas.microsoft.com/office/word/2018/wordml/cex" xmlns:w16cid="http://schemas.microsoft.com/office/word/2016/wordml/cid" xmlns:w16="http://schemas.microsoft.com/office/word/2018/wordml" xmlns:w16du="http://schemas.microsoft.com/office/word/2023/wordml/word16du" xmlns:w16sdtdh="http://schemas.microsoft.com/office/word/2020/wordml/sdtdatahash" xmlns:w16se="http://schemas.microsoft.com/office/word/2015/wordml/symex" xmlns:wpg="http://schemas.microsoft.com/office/word/2010/wordprocessingGroup" xmlns:wpi="http://schemas.microsoft.com/office/word/2010/wordprocessingInk" xmlns:wne="http://schemas.microsoft.com/office/word/2006/wordml" xmlns:wps="http://schemas.microsoft.com/office/word/2010/wordprocessingShape" mc:Ignorable="w14 w15 w16se w16cid w16 w16cex w16sdtdh w16du wp14">
   <w:abstractNum w:abstractNumId="0" w15:restartNumberingAfterBreak="0">
     <w:nsid w:val="FFFFFFFB"/>
     <w:multiLevelType w:val="multilevel"/>
@@ -14559,7 +14730,7 @@
 </file>
 
 <file path=word/people.xml><?xml version="1.0" encoding="utf-8"?>
-<w15:people xmlns:wpc="http://schemas.microsoft.com/office/word/2010/wordprocessingCanvas" xmlns:cx="http://schemas.microsoft.com/office/drawing/2014/chartex" xmlns:cx1="http://schemas.microsoft.com/office/drawing/2015/9/8/chartex" xmlns:cx2="http://schemas.microsoft.com/office/drawing/2015/10/21/chartex" xmlns:cx3="http://schemas.microsoft.com/office/drawing/2016/5/9/chartex" xmlns:cx4="http://schemas.microsoft.com/office/drawing/2016/5/10/chartex" xmlns:cx5="http://schemas.microsoft.com/office/drawing/2016/5/11/chartex" xmlns:cx6="http://schemas.microsoft.com/office/drawing/2016/5/12/chartex" xmlns:cx7="http://schemas.microsoft.com/office/drawing/2016/5/13/chartex" xmlns:cx8="http://schemas.microsoft.com/office/drawing/2016/5/14/chartex" xmlns:mc="http://schemas.openxmlformats.org/markup-compatibility/2006" xmlns:aink="http://schemas.microsoft.com/office/drawing/2016/ink" xmlns:am3d="http://schemas.microsoft.com/office/drawing/2017/model3d" xmlns:o="urn:schemas-microsoft-com:office:office" xmlns:oel="http://schemas.microsoft.com/office/2019/extlst" xmlns:r="http://schemas.openxmlformats.org/officeDocument/2006/relationships" xmlns:m="http://schemas.openxmlformats.org/officeDocument/2006/math" xmlns:v="urn:schemas-microsoft-com:vml" xmlns:wp14="http://schemas.microsoft.com/office/word/2010/wordprocessingDrawing" xmlns:wp="http://schemas.openxmlformats.org/drawingml/2006/wordprocessingDrawing" xmlns:w10="urn:schemas-microsoft-com:office:word" xmlns:w="http://schemas.openxmlformats.org/wordprocessingml/2006/main" xmlns:w14="http://schemas.microsoft.com/office/word/2010/wordml" xmlns:w15="http://schemas.microsoft.com/office/word/2012/wordml" xmlns:w16cex="http://schemas.microsoft.com/office/word/2018/wordml/cex" xmlns:w16cid="http://schemas.microsoft.com/office/word/2016/wordml/cid" xmlns:w16="http://schemas.microsoft.com/office/word/2018/wordml" xmlns:w16sdtdh="http://schemas.microsoft.com/office/word/2020/wordml/sdtdatahash" xmlns:w16se="http://schemas.microsoft.com/office/word/2015/wordml/symex" xmlns:wpg="http://schemas.microsoft.com/office/word/2010/wordprocessingGroup" xmlns:wpi="http://schemas.microsoft.com/office/word/2010/wordprocessingInk" xmlns:wne="http://schemas.microsoft.com/office/word/2006/wordml" xmlns:wps="http://schemas.microsoft.com/office/word/2010/wordprocessingShape" mc:Ignorable="w14 w15 w16se w16cid w16 w16cex w16sdtdh wp14">
+<w15:people xmlns:wpc="http://schemas.microsoft.com/office/word/2010/wordprocessingCanvas" xmlns:cx="http://schemas.microsoft.com/office/drawing/2014/chartex" xmlns:cx1="http://schemas.microsoft.com/office/drawing/2015/9/8/chartex" xmlns:cx2="http://schemas.microsoft.com/office/drawing/2015/10/21/chartex" xmlns:cx3="http://schemas.microsoft.com/office/drawing/2016/5/9/chartex" xmlns:cx4="http://schemas.microsoft.com/office/drawing/2016/5/10/chartex" xmlns:cx5="http://schemas.microsoft.com/office/drawing/2016/5/11/chartex" xmlns:cx6="http://schemas.microsoft.com/office/drawing/2016/5/12/chartex" xmlns:cx7="http://schemas.microsoft.com/office/drawing/2016/5/13/chartex" xmlns:cx8="http://schemas.microsoft.com/office/drawing/2016/5/14/chartex" xmlns:mc="http://schemas.openxmlformats.org/markup-compatibility/2006" xmlns:aink="http://schemas.microsoft.com/office/drawing/2016/ink" xmlns:am3d="http://schemas.microsoft.com/office/drawing/2017/model3d" xmlns:o="urn:schemas-microsoft-com:office:office" xmlns:oel="http://schemas.microsoft.com/office/2019/extlst" xmlns:r="http://schemas.openxmlformats.org/officeDocument/2006/relationships" xmlns:m="http://schemas.openxmlformats.org/officeDocument/2006/math" xmlns:v="urn:schemas-microsoft-com:vml" xmlns:wp14="http://schemas.microsoft.com/office/word/2010/wordprocessingDrawing" xmlns:wp="http://schemas.openxmlformats.org/drawingml/2006/wordprocessingDrawing" xmlns:w10="urn:schemas-microsoft-com:office:word" xmlns:w="http://schemas.openxmlformats.org/wordprocessingml/2006/main" xmlns:w14="http://schemas.microsoft.com/office/word/2010/wordml" xmlns:w15="http://schemas.microsoft.com/office/word/2012/wordml" xmlns:w16cex="http://schemas.microsoft.com/office/word/2018/wordml/cex" xmlns:w16cid="http://schemas.microsoft.com/office/word/2016/wordml/cid" xmlns:w16="http://schemas.microsoft.com/office/word/2018/wordml" xmlns:w16du="http://schemas.microsoft.com/office/word/2023/wordml/word16du" xmlns:w16sdtdh="http://schemas.microsoft.com/office/word/2020/wordml/sdtdatahash" xmlns:w16se="http://schemas.microsoft.com/office/word/2015/wordml/symex" xmlns:wpg="http://schemas.microsoft.com/office/word/2010/wordprocessingGroup" xmlns:wpi="http://schemas.microsoft.com/office/word/2010/wordprocessingInk" xmlns:wne="http://schemas.microsoft.com/office/word/2006/wordml" xmlns:wps="http://schemas.microsoft.com/office/word/2010/wordprocessingShape" mc:Ignorable="w14 w15 w16se w16cid w16 w16cex w16sdtdh w16du wp14">
   <w15:person w15:author="Dalton Solano dos Reis">
     <w15:presenceInfo w15:providerId="AD" w15:userId="S::dalton@furb.br::6af4c44a-d9df-45de-a1b2-d9ee411f495f"/>
   </w15:person>
@@ -14570,7 +14741,7 @@
 </file>
 
 <file path=word/styles.xml><?xml version="1.0" encoding="utf-8"?>
-<w:styles xmlns:mc="http://schemas.openxmlformats.org/markup-compatibility/2006" xmlns:r="http://schemas.openxmlformats.org/officeDocument/2006/relationships" xmlns:w="http://schemas.openxmlformats.org/wordprocessingml/2006/main" xmlns:w14="http://schemas.microsoft.com/office/word/2010/wordml" xmlns:w15="http://schemas.microsoft.com/office/word/2012/wordml" xmlns:w16cex="http://schemas.microsoft.com/office/word/2018/wordml/cex" xmlns:w16cid="http://schemas.microsoft.com/office/word/2016/wordml/cid" xmlns:w16="http://schemas.microsoft.com/office/word/2018/wordml" xmlns:w16sdtdh="http://schemas.microsoft.com/office/word/2020/wordml/sdtdatahash" xmlns:w16se="http://schemas.microsoft.com/office/word/2015/wordml/symex" mc:Ignorable="w14 w15 w16se w16cid w16 w16cex w16sdtdh">
+<w:styles xmlns:mc="http://schemas.openxmlformats.org/markup-compatibility/2006" xmlns:r="http://schemas.openxmlformats.org/officeDocument/2006/relationships" xmlns:w="http://schemas.openxmlformats.org/wordprocessingml/2006/main" xmlns:w14="http://schemas.microsoft.com/office/word/2010/wordml" xmlns:w15="http://schemas.microsoft.com/office/word/2012/wordml" xmlns:w16cex="http://schemas.microsoft.com/office/word/2018/wordml/cex" xmlns:w16cid="http://schemas.microsoft.com/office/word/2016/wordml/cid" xmlns:w16="http://schemas.microsoft.com/office/word/2018/wordml" xmlns:w16du="http://schemas.microsoft.com/office/word/2023/wordml/word16du" xmlns:w16sdtdh="http://schemas.microsoft.com/office/word/2020/wordml/sdtdatahash" xmlns:w16se="http://schemas.microsoft.com/office/word/2015/wordml/symex" mc:Ignorable="w14 w15 w16se w16cid w16 w16cex w16sdtdh w16du">
   <w:docDefaults>
     <w:rPrDefault>
       <w:rPr>
@@ -16231,6 +16402,15 @@
 </file>
 
 <file path=customXml/item1.xml><?xml version="1.0" encoding="utf-8"?>
+<?mso-contentType ?>
+<FormTemplates xmlns="http://schemas.microsoft.com/sharepoint/v3/contenttype/forms">
+  <Display>DocumentLibraryForm</Display>
+  <Edit>DocumentLibraryForm</Edit>
+  <New>DocumentLibraryForm</New>
+</FormTemplates>
+</file>
+
+<file path=customXml/item2.xml><?xml version="1.0" encoding="utf-8"?>
 <ct:contentTypeSchema xmlns:ct="http://schemas.microsoft.com/office/2006/metadata/contentType" xmlns:ma="http://schemas.microsoft.com/office/2006/metadata/properties/metaAttributes" ct:_="" ma:_="" ma:contentTypeName="Documento" ma:contentTypeID="0x010100F13453D0801D5E45B1745A09551F1C32" ma:contentTypeVersion="28" ma:contentTypeDescription="Crie um novo documento." ma:contentTypeScope="" ma:versionID="fa9ef3803bb4ef638f344296fd7d9170">
   <xsd:schema xmlns:xsd="http://www.w3.org/2001/XMLSchema" xmlns:xs="http://www.w3.org/2001/XMLSchema" xmlns:p="http://schemas.microsoft.com/office/2006/metadata/properties" xmlns:ns3="f8440490-6d1a-488a-8abf-48b89d0123a0" xmlns:ns4="22206413-f776-4b11-bcb2-0b935dc83731" targetNamespace="http://schemas.microsoft.com/office/2006/metadata/properties" ma:root="true" ma:fieldsID="5a7e583b53460e8ff4480ccd12c418cb" ns3:_="" ns4:_="">
     <xsd:import namespace="f8440490-6d1a-488a-8abf-48b89d0123a0"/>
@@ -16605,20 +16785,7 @@
 </ct:contentTypeSchema>
 </file>
 
-<file path=customXml/item2.xml><?xml version="1.0" encoding="utf-8"?>
-<?mso-contentType ?>
-<FormTemplates xmlns="http://schemas.microsoft.com/sharepoint/v3/contenttype/forms">
-  <Display>DocumentLibraryForm</Display>
-  <Edit>DocumentLibraryForm</Edit>
-  <New>DocumentLibraryForm</New>
-</FormTemplates>
-</file>
-
 <file path=customXml/item3.xml><?xml version="1.0" encoding="utf-8"?>
-<b:Sources xmlns:b="http://schemas.openxmlformats.org/officeDocument/2006/bibliography" xmlns="http://schemas.openxmlformats.org/officeDocument/2006/bibliography" SelectedStyle="" StyleName=""/>
-</file>
-
-<file path=customXml/item4.xml><?xml version="1.0" encoding="utf-8"?>
 <p:properties xmlns:p="http://schemas.microsoft.com/office/2006/metadata/properties" xmlns:xsi="http://www.w3.org/2001/XMLSchema-instance" xmlns:pc="http://schemas.microsoft.com/office/infopath/2007/PartnerControls">
   <documentManagement>
     <Has_Teacher_Only_SectionGroup xmlns="f8440490-6d1a-488a-8abf-48b89d0123a0" xsi:nil="true"/>
@@ -16666,7 +16833,19 @@
 </p:properties>
 </file>
 
+<file path=customXml/item4.xml><?xml version="1.0" encoding="utf-8"?>
+<b:Sources xmlns:b="http://schemas.openxmlformats.org/officeDocument/2006/bibliography" xmlns="http://schemas.openxmlformats.org/officeDocument/2006/bibliography" SelectedStyle="" StyleName=""/>
+</file>
+
 <file path=customXml/itemProps1.xml><?xml version="1.0" encoding="utf-8"?>
+<ds:datastoreItem xmlns:ds="http://schemas.openxmlformats.org/officeDocument/2006/customXml" ds:itemID="{2B827772-E1CC-4349-9FCB-FE8674A2EA98}">
+  <ds:schemaRefs>
+    <ds:schemaRef ds:uri="http://schemas.microsoft.com/sharepoint/v3/contenttype/forms"/>
+  </ds:schemaRefs>
+</ds:datastoreItem>
+</file>
+
+<file path=customXml/itemProps2.xml><?xml version="1.0" encoding="utf-8"?>
 <ds:datastoreItem xmlns:ds="http://schemas.openxmlformats.org/officeDocument/2006/customXml" ds:itemID="{5AB50341-27D8-4A77-A704-8A35390CE9B7}">
   <ds:schemaRefs>
     <ds:schemaRef ds:uri="http://schemas.microsoft.com/office/2006/metadata/contentType"/>
@@ -16685,23 +16864,7 @@
 </ds:datastoreItem>
 </file>
 
-<file path=customXml/itemProps2.xml><?xml version="1.0" encoding="utf-8"?>
-<ds:datastoreItem xmlns:ds="http://schemas.openxmlformats.org/officeDocument/2006/customXml" ds:itemID="{2B827772-E1CC-4349-9FCB-FE8674A2EA98}">
-  <ds:schemaRefs>
-    <ds:schemaRef ds:uri="http://schemas.microsoft.com/sharepoint/v3/contenttype/forms"/>
-  </ds:schemaRefs>
-</ds:datastoreItem>
-</file>
-
 <file path=customXml/itemProps3.xml><?xml version="1.0" encoding="utf-8"?>
-<ds:datastoreItem xmlns:ds="http://schemas.openxmlformats.org/officeDocument/2006/customXml" ds:itemID="{C4ABEB26-2A1A-47A3-9790-FB037264D9B4}">
-  <ds:schemaRefs>
-    <ds:schemaRef ds:uri="http://schemas.openxmlformats.org/officeDocument/2006/bibliography"/>
-  </ds:schemaRefs>
-</ds:datastoreItem>
-</file>
-
-<file path=customXml/itemProps4.xml><?xml version="1.0" encoding="utf-8"?>
 <ds:datastoreItem xmlns:ds="http://schemas.openxmlformats.org/officeDocument/2006/customXml" ds:itemID="{8DA352C3-1804-4B1A-A44A-0C8F651EBE51}">
   <ds:schemaRefs>
     <ds:schemaRef ds:uri="http://schemas.microsoft.com/office/2006/metadata/properties"/>
@@ -16709,4 +16872,12 @@
     <ds:schemaRef ds:uri="f8440490-6d1a-488a-8abf-48b89d0123a0"/>
   </ds:schemaRefs>
 </ds:datastoreItem>
+</file>
+
+<file path=customXml/itemProps4.xml><?xml version="1.0" encoding="utf-8"?>
+<ds:datastoreItem xmlns:ds="http://schemas.openxmlformats.org/officeDocument/2006/customXml" ds:itemID="{C4ABEB26-2A1A-47A3-9790-FB037264D9B4}">
+  <ds:schemaRefs>
+    <ds:schemaRef ds:uri="http://schemas.openxmlformats.org/officeDocument/2006/bibliography"/>
+  </ds:schemaRefs>
+</ds:datastoreItem>
 </file>
</xml_diff>